<commit_message>
Tái cấu trúc 21/11 9:03 PM
</commit_message>
<xml_diff>
--- a/eclipse_code/Quanlikhobai/doc/BTL nhom 13.docx
+++ b/eclipse_code/Quanlikhobai/doc/BTL nhom 13.docx
@@ -1271,7 +1271,21 @@
           <w:sz w:val="28"/>
           <w:szCs w:val="24"/>
         </w:rPr>
-        <w:t>. Kết quả: Hoàn thiện 100% các lớp, phương phức. Thể hiện được hướng đối tượng. Sử dụng các phương pháp lập trình cơ bản và các tiện ích. Sử dụng phương pháp thiết kế.</w:t>
+        <w:t>. Kết quả: Hoàn thiện 100% các lớp, phương phức. Thể hiện được hướng đối tượng</w:t>
+      </w:r>
+      <w:r>
+        <w:rPr>
+          <w:sz w:val="28"/>
+          <w:szCs w:val="24"/>
+        </w:rPr>
+        <w:t xml:space="preserve"> cơ bản</w:t>
+      </w:r>
+      <w:r>
+        <w:rPr>
+          <w:sz w:val="28"/>
+          <w:szCs w:val="24"/>
+        </w:rPr>
+        <w:t>. Sử dụng các phương pháp lập trình cơ bản và các tiện ích. Sử dụng phương pháp thiết kế.</w:t>
       </w:r>
     </w:p>
     <w:p>
@@ -1291,7 +1305,14 @@
           <w:sz w:val="28"/>
           <w:szCs w:val="24"/>
         </w:rPr>
-        <w:t>. Hạn chế: Các phương thức truy vấn còn rời rạc, chưa tối ưu. Giao diện chưa đẹp. Thể hiện hướng đối tượng một số chỗ chưa logic.</w:t>
+        <w:t>. Hạn chế: Các phương thức truy vấn còn rời rạc, chưa tối ưu. Giao diện chưa đẹp. Thể hiện hướng đối tượng một số chỗ chưa logic</w:t>
+      </w:r>
+      <w:r>
+        <w:rPr>
+          <w:sz w:val="28"/>
+          <w:szCs w:val="24"/>
+        </w:rPr>
+        <w:t>, chưa đúng. Sử dụng tiếng Anh và tiếng Việt cho phương thức và đối tượng lẫn lộn.</w:t>
       </w:r>
     </w:p>
     <w:p>
@@ -1506,7 +1527,6 @@
           <w:sz w:val="28"/>
           <w:szCs w:val="24"/>
         </w:rPr>
-        <w:lastRenderedPageBreak/>
         <w:t>Giới thiệu bài toán</w:t>
       </w:r>
     </w:p>
@@ -2600,10 +2620,10 @@
           <w:noProof/>
         </w:rPr>
         <w:drawing>
-          <wp:inline distT="0" distB="0" distL="0" distR="0" wp14:anchorId="5216670D" wp14:editId="699D2E06">
-            <wp:extent cx="5191577" cy="2598420"/>
-            <wp:effectExtent l="0" t="0" r="9525" b="0"/>
-            <wp:docPr id="7" name="Picture 7"/>
+          <wp:inline distT="0" distB="0" distL="0" distR="0" wp14:anchorId="049A6608" wp14:editId="409AB992">
+            <wp:extent cx="4753927" cy="2016949"/>
+            <wp:effectExtent l="0" t="0" r="8890" b="2540"/>
+            <wp:docPr id="9" name="Picture 9"/>
             <wp:cNvGraphicFramePr>
               <a:graphicFrameLocks xmlns:a="http://schemas.openxmlformats.org/drawingml/2006/main" noChangeAspect="1"/>
             </wp:cNvGraphicFramePr>
@@ -2623,7 +2643,7 @@
                   <pic:spPr>
                     <a:xfrm>
                       <a:off x="0" y="0"/>
-                      <a:ext cx="5220809" cy="2613051"/>
+                      <a:ext cx="4782683" cy="2029149"/>
                     </a:xfrm>
                     <a:prstGeom prst="rect">
                       <a:avLst/>
@@ -2707,1067 +2727,713 @@
           <w:b/>
           <w:bCs/>
         </w:rPr>
-        <w:t>Cấu trúc Source Code</w:t>
+        <w:t>Tính đ</w:t>
+      </w:r>
+      <w:r>
+        <w:rPr>
+          <w:b/>
+          <w:bCs/>
+        </w:rPr>
+        <w:t>óng gói và phương thức</w:t>
       </w:r>
     </w:p>
     <w:tbl>
       <w:tblPr>
         <w:tblStyle w:val="TableGrid"/>
-        <w:tblW w:w="9918" w:type="dxa"/>
+        <w:tblW w:w="0" w:type="auto"/>
+        <w:tblInd w:w="360" w:type="dxa"/>
         <w:tblLook w:val="04A0" w:firstRow="1" w:lastRow="0" w:firstColumn="1" w:lastColumn="0" w:noHBand="0" w:noVBand="1"/>
       </w:tblPr>
       <w:tblGrid>
-        <w:gridCol w:w="1980"/>
-        <w:gridCol w:w="3124"/>
-        <w:gridCol w:w="4814"/>
+        <w:gridCol w:w="4751"/>
+        <w:gridCol w:w="4743"/>
       </w:tblGrid>
       <w:tr>
-        <w:trPr>
-          <w:trHeight w:val="1106"/>
-        </w:trPr>
-        <w:tc>
-          <w:tcPr>
-            <w:tcW w:w="1980" w:type="dxa"/>
-            <w:vMerge w:val="restart"/>
-          </w:tcPr>
-          <w:p>
-            <w:pPr>
-              <w:spacing w:line="276" w:lineRule="auto"/>
-              <w:jc w:val="both"/>
-            </w:pPr>
-            <w:r>
-              <w:rPr>
-                <w:b/>
-                <w:bCs/>
-              </w:rPr>
-              <w:t>Thư mục src:</w:t>
-            </w:r>
-            <w:r>
-              <w:t xml:space="preserve"> </w:t>
-            </w:r>
-            <w:r>
-              <w:t>Chứa toàn bộ hệ thống chương trình.</w:t>
-            </w:r>
-          </w:p>
-        </w:tc>
-        <w:tc>
-          <w:tcPr>
-            <w:tcW w:w="3124" w:type="dxa"/>
-            <w:vMerge w:val="restart"/>
-          </w:tcPr>
-          <w:p>
-            <w:pPr>
-              <w:spacing w:line="276" w:lineRule="auto"/>
-              <w:jc w:val="both"/>
-              <w:rPr>
-                <w:b/>
-                <w:bCs/>
-              </w:rPr>
-            </w:pPr>
-            <w:r>
-              <w:rPr>
-                <w:b/>
-                <w:bCs/>
-              </w:rPr>
-              <w:t>Gói database:</w:t>
-            </w:r>
-            <w:r>
-              <w:t xml:space="preserve"> chứa các lớp/phương thức cho việc xử lí kết nối, truy vấn cơ sở dữ liệu</w:t>
-            </w:r>
-            <w:r>
-              <w:t>.</w:t>
-            </w:r>
-          </w:p>
-        </w:tc>
-        <w:tc>
-          <w:tcPr>
-            <w:tcW w:w="4814" w:type="dxa"/>
-          </w:tcPr>
-          <w:p>
-            <w:pPr>
-              <w:spacing w:line="276" w:lineRule="auto"/>
-              <w:jc w:val="both"/>
-            </w:pPr>
-            <w:r>
-              <w:rPr>
-                <w:b/>
-                <w:bCs/>
-              </w:rPr>
-              <w:t>Lớp Connector:</w:t>
-            </w:r>
-            <w:r>
-              <w:t xml:space="preserve"> Chứa các phương thức cho việc xử lí kết nối. Được xây dựng theo Singleton Pattern (thiết kế hạn chế khởi tạo đối tượng).</w:t>
-            </w:r>
-          </w:p>
-          <w:p>
-            <w:pPr>
-              <w:spacing w:line="276" w:lineRule="auto"/>
-              <w:jc w:val="both"/>
-              <w:rPr>
-                <w:i/>
-                <w:iCs/>
-              </w:rPr>
-            </w:pPr>
-            <w:r>
-              <w:rPr>
-                <w:i/>
-                <w:iCs/>
-              </w:rPr>
-              <w:t xml:space="preserve">Bao gồm: </w:t>
-            </w:r>
-          </w:p>
-          <w:p>
-            <w:pPr>
-              <w:spacing w:line="276" w:lineRule="auto"/>
-              <w:jc w:val="both"/>
-            </w:pPr>
-            <w:r>
-              <w:t xml:space="preserve">. Hàm khởi tạo </w:t>
-            </w:r>
-            <w:proofErr w:type="gramStart"/>
-            <w:r>
-              <w:t>Connector(</w:t>
-            </w:r>
-            <w:proofErr w:type="gramEnd"/>
-            <w:r>
-              <w:t>): cho phép thiết lập kết nối</w:t>
-            </w:r>
-            <w:r>
-              <w:t>.</w:t>
-            </w:r>
-          </w:p>
-          <w:p>
-            <w:pPr>
-              <w:spacing w:line="276" w:lineRule="auto"/>
-              <w:jc w:val="both"/>
-              <w:rPr>
-                <w:b/>
-                <w:bCs/>
-              </w:rPr>
-            </w:pPr>
-            <w:r>
-              <w:t xml:space="preserve">. Phương thức </w:t>
-            </w:r>
-            <w:proofErr w:type="gramStart"/>
-            <w:r>
-              <w:t>getInstance(</w:t>
-            </w:r>
-            <w:proofErr w:type="gramEnd"/>
-            <w:r>
-              <w:t>): thực thi Singleton Pattern theo Lazy Initialization</w:t>
-            </w:r>
-            <w:r>
-              <w:t>.</w:t>
+        <w:tc>
+          <w:tcPr>
+            <w:tcW w:w="4751" w:type="dxa"/>
+          </w:tcPr>
+          <w:p>
+            <w:pPr>
+              <w:spacing w:line="276" w:lineRule="auto"/>
+              <w:jc w:val="both"/>
+              <w:rPr>
+                <w:b/>
+                <w:bCs/>
+              </w:rPr>
+            </w:pPr>
+            <w:r>
+              <w:rPr>
+                <w:b/>
+                <w:bCs/>
+              </w:rPr>
+              <w:t>Gói</w:t>
+            </w:r>
+          </w:p>
+        </w:tc>
+        <w:tc>
+          <w:tcPr>
+            <w:tcW w:w="4743" w:type="dxa"/>
+          </w:tcPr>
+          <w:p>
+            <w:pPr>
+              <w:spacing w:line="276" w:lineRule="auto"/>
+              <w:jc w:val="both"/>
+              <w:rPr>
+                <w:b/>
+                <w:bCs/>
+              </w:rPr>
+            </w:pPr>
+            <w:r>
+              <w:rPr>
+                <w:b/>
+                <w:bCs/>
+              </w:rPr>
+              <w:t>Lớp</w:t>
+            </w:r>
+          </w:p>
+        </w:tc>
+      </w:tr>
+      <w:tr>
+        <w:tc>
+          <w:tcPr>
+            <w:tcW w:w="4751" w:type="dxa"/>
+          </w:tcPr>
+          <w:p>
+            <w:pPr>
+              <w:spacing w:line="276" w:lineRule="auto"/>
+              <w:jc w:val="both"/>
+              <w:rPr>
+                <w:b/>
+                <w:bCs/>
+              </w:rPr>
+            </w:pPr>
+            <w:r>
+              <w:rPr>
+                <w:b/>
+                <w:bCs/>
+              </w:rPr>
+              <w:t xml:space="preserve">common </w:t>
+            </w:r>
+          </w:p>
+          <w:p>
+            <w:pPr>
+              <w:spacing w:line="276" w:lineRule="auto"/>
+              <w:jc w:val="both"/>
+            </w:pPr>
+            <w:r>
+              <w:t>Chứa hàm main</w:t>
+            </w:r>
+          </w:p>
+        </w:tc>
+        <w:tc>
+          <w:tcPr>
+            <w:tcW w:w="4743" w:type="dxa"/>
+          </w:tcPr>
+          <w:p>
+            <w:pPr>
+              <w:spacing w:line="276" w:lineRule="auto"/>
+              <w:jc w:val="both"/>
+              <w:rPr>
+                <w:b/>
+                <w:bCs/>
+              </w:rPr>
+            </w:pPr>
+            <w:r>
+              <w:rPr>
+                <w:b/>
+                <w:bCs/>
+              </w:rPr>
+              <w:t xml:space="preserve">Main </w:t>
+            </w:r>
+          </w:p>
+          <w:p>
+            <w:pPr>
+              <w:spacing w:line="276" w:lineRule="auto"/>
+              <w:jc w:val="both"/>
+            </w:pPr>
+            <w:r>
+              <w:t>P</w:t>
+            </w:r>
+            <w:r>
+              <w:t>hương thức khởi động</w:t>
             </w:r>
           </w:p>
         </w:tc>
       </w:tr>
       <w:tr>
         <w:trPr>
-          <w:trHeight w:val="737"/>
+          <w:trHeight w:val="74"/>
         </w:trPr>
         <w:tc>
           <w:tcPr>
-            <w:tcW w:w="1980" w:type="dxa"/>
-            <w:vMerge/>
-          </w:tcPr>
-          <w:p>
-            <w:pPr>
-              <w:spacing w:line="276" w:lineRule="auto"/>
-              <w:jc w:val="both"/>
-              <w:rPr>
-                <w:b/>
-                <w:bCs/>
-              </w:rPr>
-            </w:pPr>
-          </w:p>
-        </w:tc>
-        <w:tc>
-          <w:tcPr>
-            <w:tcW w:w="3124" w:type="dxa"/>
-            <w:vMerge/>
-          </w:tcPr>
-          <w:p>
-            <w:pPr>
-              <w:spacing w:line="276" w:lineRule="auto"/>
-              <w:jc w:val="both"/>
-              <w:rPr>
-                <w:b/>
-                <w:bCs/>
-              </w:rPr>
-            </w:pPr>
-          </w:p>
-        </w:tc>
-        <w:tc>
-          <w:tcPr>
-            <w:tcW w:w="4814" w:type="dxa"/>
-          </w:tcPr>
-          <w:p>
-            <w:pPr>
-              <w:spacing w:line="276" w:lineRule="auto"/>
-              <w:jc w:val="both"/>
-            </w:pPr>
-            <w:r>
-              <w:rPr>
-                <w:b/>
-                <w:bCs/>
-              </w:rPr>
-              <w:t>Lớp ModifiedEntity</w:t>
-            </w:r>
-            <w:r>
-              <w:rPr>
-                <w:b/>
-                <w:bCs/>
-              </w:rPr>
-              <w:t xml:space="preserve"> kế thừa Connector</w:t>
-            </w:r>
-            <w:r>
-              <w:rPr>
-                <w:b/>
-                <w:bCs/>
-              </w:rPr>
-              <w:t>:</w:t>
-            </w:r>
-            <w:r>
-              <w:t xml:space="preserve"> Chứa các phương thức truy vấn thay đổi dữ liệu trong csdl</w:t>
-            </w:r>
-            <w:r>
-              <w:t>.</w:t>
-            </w:r>
-          </w:p>
-          <w:p>
-            <w:pPr>
-              <w:spacing w:line="276" w:lineRule="auto"/>
-              <w:jc w:val="both"/>
-              <w:rPr>
-                <w:i/>
-                <w:iCs/>
-              </w:rPr>
-            </w:pPr>
-            <w:r>
-              <w:rPr>
-                <w:i/>
-                <w:iCs/>
-              </w:rPr>
-              <w:t>Bao gồm các phương thức</w:t>
-            </w:r>
-          </w:p>
-          <w:p>
-            <w:pPr>
-              <w:spacing w:line="276" w:lineRule="auto"/>
-              <w:jc w:val="both"/>
-            </w:pPr>
-            <w:r>
-              <w:t xml:space="preserve">. </w:t>
-            </w:r>
-            <w:proofErr w:type="gramStart"/>
-            <w:r>
-              <w:t>insertHD(</w:t>
-            </w:r>
-            <w:proofErr w:type="gramEnd"/>
-            <w:r>
-              <w:t>): truy vấn thêm hợp đồng</w:t>
-            </w:r>
-            <w:r>
-              <w:t>.</w:t>
-            </w:r>
-          </w:p>
-          <w:p>
-            <w:pPr>
-              <w:spacing w:line="276" w:lineRule="auto"/>
-              <w:jc w:val="both"/>
-            </w:pPr>
-            <w:r>
-              <w:t xml:space="preserve">. </w:t>
-            </w:r>
-            <w:proofErr w:type="gramStart"/>
-            <w:r>
-              <w:t>deleteHD(</w:t>
-            </w:r>
-            <w:proofErr w:type="gramEnd"/>
-            <w:r>
-              <w:t>): truy vấn xoá hợp đồng</w:t>
-            </w:r>
-            <w:r>
-              <w:t>.</w:t>
-            </w:r>
-          </w:p>
-          <w:p>
-            <w:pPr>
-              <w:spacing w:line="276" w:lineRule="auto"/>
-              <w:jc w:val="both"/>
-            </w:pPr>
-            <w:r>
-              <w:t xml:space="preserve">. </w:t>
-            </w:r>
-            <w:proofErr w:type="gramStart"/>
-            <w:r>
-              <w:t>updateHD(</w:t>
-            </w:r>
-            <w:proofErr w:type="gramEnd"/>
-            <w:r>
-              <w:t>): truy vấn sửa hợp đồng</w:t>
-            </w:r>
-            <w:r>
-              <w:t>.</w:t>
+            <w:tcW w:w="4751" w:type="dxa"/>
+            <w:vMerge w:val="restart"/>
+          </w:tcPr>
+          <w:p>
+            <w:pPr>
+              <w:spacing w:line="276" w:lineRule="auto"/>
+              <w:jc w:val="both"/>
+              <w:rPr>
+                <w:b/>
+                <w:bCs/>
+              </w:rPr>
+            </w:pPr>
+            <w:r>
+              <w:rPr>
+                <w:b/>
+                <w:bCs/>
+              </w:rPr>
+              <w:t xml:space="preserve">control </w:t>
+            </w:r>
+          </w:p>
+          <w:p>
+            <w:pPr>
+              <w:spacing w:line="276" w:lineRule="auto"/>
+              <w:jc w:val="both"/>
+            </w:pPr>
+            <w:r>
+              <w:t>Điều khiển chương trình</w:t>
+            </w:r>
+          </w:p>
+        </w:tc>
+        <w:tc>
+          <w:tcPr>
+            <w:tcW w:w="4743" w:type="dxa"/>
+          </w:tcPr>
+          <w:p>
+            <w:pPr>
+              <w:spacing w:line="276" w:lineRule="auto"/>
+              <w:jc w:val="both"/>
+              <w:rPr>
+                <w:b/>
+                <w:bCs/>
+              </w:rPr>
+            </w:pPr>
+            <w:r>
+              <w:rPr>
+                <w:b/>
+                <w:bCs/>
+              </w:rPr>
+              <w:t xml:space="preserve">FrameControl </w:t>
+            </w:r>
+          </w:p>
+          <w:p>
+            <w:pPr>
+              <w:spacing w:line="276" w:lineRule="auto"/>
+              <w:jc w:val="both"/>
+            </w:pPr>
+            <w:r>
+              <w:t>C</w:t>
+            </w:r>
+            <w:r>
+              <w:t>hứa phương thức điều khiển trích xuất hoặc kết xuất dữ liệu lên giao diện</w:t>
             </w:r>
           </w:p>
         </w:tc>
       </w:tr>
       <w:tr>
         <w:trPr>
-          <w:trHeight w:val="558"/>
+          <w:trHeight w:val="72"/>
         </w:trPr>
         <w:tc>
           <w:tcPr>
-            <w:tcW w:w="1980" w:type="dxa"/>
+            <w:tcW w:w="4751" w:type="dxa"/>
             <w:vMerge/>
           </w:tcPr>
           <w:p>
             <w:pPr>
               <w:spacing w:line="276" w:lineRule="auto"/>
               <w:jc w:val="both"/>
-              <w:rPr>
-                <w:b/>
-                <w:bCs/>
-              </w:rPr>
-            </w:pPr>
-          </w:p>
-        </w:tc>
-        <w:tc>
-          <w:tcPr>
-            <w:tcW w:w="3124" w:type="dxa"/>
-            <w:vMerge/>
-          </w:tcPr>
-          <w:p>
-            <w:pPr>
-              <w:spacing w:line="276" w:lineRule="auto"/>
-              <w:jc w:val="both"/>
-              <w:rPr>
-                <w:b/>
-                <w:bCs/>
-              </w:rPr>
-            </w:pPr>
-          </w:p>
-        </w:tc>
-        <w:tc>
-          <w:tcPr>
-            <w:tcW w:w="4814" w:type="dxa"/>
-          </w:tcPr>
-          <w:p>
-            <w:pPr>
-              <w:spacing w:line="276" w:lineRule="auto"/>
-              <w:jc w:val="both"/>
-            </w:pPr>
-            <w:r>
-              <w:rPr>
-                <w:b/>
-                <w:bCs/>
-              </w:rPr>
-              <w:t>Lớp SearchEntity</w:t>
-            </w:r>
-            <w:r>
-              <w:rPr>
-                <w:b/>
-                <w:bCs/>
-              </w:rPr>
-              <w:t xml:space="preserve"> kế thừa Connector</w:t>
-            </w:r>
-            <w:r>
-              <w:rPr>
-                <w:b/>
-                <w:bCs/>
-              </w:rPr>
-              <w:t>:</w:t>
-            </w:r>
-            <w:r>
-              <w:t xml:space="preserve"> Chứa các phương thức truy vấn tìm kiếm dữ liệu trong csdl</w:t>
-            </w:r>
-            <w:r>
-              <w:t>.</w:t>
-            </w:r>
-          </w:p>
-          <w:p>
-            <w:pPr>
-              <w:spacing w:line="276" w:lineRule="auto"/>
-              <w:jc w:val="both"/>
-              <w:rPr>
-                <w:i/>
-                <w:iCs/>
-              </w:rPr>
-            </w:pPr>
-            <w:r>
-              <w:rPr>
-                <w:i/>
-                <w:iCs/>
-              </w:rPr>
-              <w:t>Bao gồm các phương thức</w:t>
-            </w:r>
-            <w:r>
-              <w:rPr>
-                <w:i/>
-                <w:iCs/>
-              </w:rPr>
-              <w:t>:</w:t>
-            </w:r>
-          </w:p>
-          <w:p>
-            <w:pPr>
-              <w:spacing w:line="276" w:lineRule="auto"/>
-              <w:jc w:val="both"/>
-              <w:rPr>
-                <w:i/>
-                <w:iCs/>
-              </w:rPr>
-            </w:pPr>
-            <w:r>
-              <w:t xml:space="preserve">. </w:t>
-            </w:r>
-            <w:proofErr w:type="gramStart"/>
-            <w:r>
-              <w:t>bsSearchResult(</w:t>
-            </w:r>
-            <w:proofErr w:type="gramEnd"/>
-            <w:r>
-              <w:t>): truy vấn trả về kết quả tìm kiếm biển số</w:t>
-            </w:r>
-            <w:r>
-              <w:t>.</w:t>
-            </w:r>
-          </w:p>
-          <w:p>
-            <w:pPr>
-              <w:spacing w:line="276" w:lineRule="auto"/>
-              <w:jc w:val="both"/>
-            </w:pPr>
-            <w:r>
-              <w:lastRenderedPageBreak/>
-              <w:t xml:space="preserve">. </w:t>
-            </w:r>
-            <w:proofErr w:type="gramStart"/>
-            <w:r>
-              <w:t>lxSearchResult(</w:t>
-            </w:r>
-            <w:proofErr w:type="gramEnd"/>
-            <w:r>
-              <w:t>): truy vấn trả về kết quả tìm kiếm loại xe</w:t>
-            </w:r>
-            <w:r>
-              <w:t>.</w:t>
-            </w:r>
-          </w:p>
-          <w:p>
-            <w:pPr>
-              <w:spacing w:line="276" w:lineRule="auto"/>
-              <w:jc w:val="both"/>
-            </w:pPr>
-            <w:r>
-              <w:t xml:space="preserve">. </w:t>
-            </w:r>
-            <w:proofErr w:type="gramStart"/>
-            <w:r>
-              <w:t>tcxSearchResult(</w:t>
-            </w:r>
-            <w:proofErr w:type="gramEnd"/>
-            <w:r>
-              <w:t>): truy vấn trả về kết quả tìm kiếm tên chủ xe.</w:t>
+            </w:pPr>
+          </w:p>
+        </w:tc>
+        <w:tc>
+          <w:tcPr>
+            <w:tcW w:w="4743" w:type="dxa"/>
+          </w:tcPr>
+          <w:p>
+            <w:pPr>
+              <w:spacing w:line="276" w:lineRule="auto"/>
+              <w:jc w:val="both"/>
+              <w:rPr>
+                <w:b/>
+                <w:bCs/>
+              </w:rPr>
+            </w:pPr>
+            <w:r>
+              <w:rPr>
+                <w:b/>
+                <w:bCs/>
+              </w:rPr>
+              <w:t>Modify</w:t>
+            </w:r>
+          </w:p>
+          <w:p>
+            <w:pPr>
+              <w:spacing w:line="276" w:lineRule="auto"/>
+              <w:jc w:val="both"/>
+            </w:pPr>
+            <w:r>
+              <w:t>C</w:t>
+            </w:r>
+            <w:r>
+              <w:t>hứa phương thức điều khiển trích xuất hoặc kết xuất dữ liệ</w:t>
+            </w:r>
+            <w:r>
+              <w:t>u cho việc thay đổi Hợp đồng</w:t>
             </w:r>
           </w:p>
         </w:tc>
       </w:tr>
       <w:tr>
         <w:trPr>
-          <w:trHeight w:val="1105"/>
+          <w:trHeight w:val="72"/>
         </w:trPr>
         <w:tc>
           <w:tcPr>
-            <w:tcW w:w="1980" w:type="dxa"/>
+            <w:tcW w:w="4751" w:type="dxa"/>
             <w:vMerge/>
           </w:tcPr>
           <w:p>
             <w:pPr>
               <w:spacing w:line="276" w:lineRule="auto"/>
               <w:jc w:val="both"/>
-              <w:rPr>
-                <w:b/>
-                <w:bCs/>
-              </w:rPr>
-            </w:pPr>
-          </w:p>
-        </w:tc>
-        <w:tc>
-          <w:tcPr>
-            <w:tcW w:w="3124" w:type="dxa"/>
-            <w:vMerge/>
-          </w:tcPr>
-          <w:p>
-            <w:pPr>
-              <w:spacing w:line="276" w:lineRule="auto"/>
-              <w:jc w:val="both"/>
-              <w:rPr>
-                <w:b/>
-                <w:bCs/>
-              </w:rPr>
-            </w:pPr>
-          </w:p>
-        </w:tc>
-        <w:tc>
-          <w:tcPr>
-            <w:tcW w:w="4814" w:type="dxa"/>
-          </w:tcPr>
-          <w:p>
-            <w:pPr>
-              <w:spacing w:line="276" w:lineRule="auto"/>
-              <w:jc w:val="both"/>
-            </w:pPr>
-            <w:r>
-              <w:rPr>
-                <w:b/>
-                <w:bCs/>
-              </w:rPr>
-              <w:t>Lớp OtherEntity kế thừa Connector:</w:t>
-            </w:r>
-            <w:r>
-              <w:t xml:space="preserve"> Chứa các phương thức truy vấn bổ sung cho hệ thống</w:t>
-            </w:r>
-            <w:r>
-              <w:t>.</w:t>
-            </w:r>
-          </w:p>
-          <w:p>
-            <w:pPr>
-              <w:spacing w:line="276" w:lineRule="auto"/>
-              <w:jc w:val="both"/>
-            </w:pPr>
-            <w:r>
-              <w:rPr>
-                <w:i/>
-                <w:iCs/>
-              </w:rPr>
-              <w:t>Bao gồm các phương thức</w:t>
-            </w:r>
-            <w:r>
-              <w:rPr>
-                <w:i/>
-                <w:iCs/>
-              </w:rPr>
-              <w:t>:</w:t>
-            </w:r>
-          </w:p>
-          <w:p>
-            <w:pPr>
-              <w:spacing w:line="276" w:lineRule="auto"/>
-              <w:jc w:val="both"/>
-            </w:pPr>
-            <w:r>
-              <w:t xml:space="preserve">. </w:t>
-            </w:r>
-            <w:proofErr w:type="gramStart"/>
-            <w:r>
-              <w:t>refreseTable(</w:t>
-            </w:r>
-            <w:proofErr w:type="gramEnd"/>
-            <w:r>
-              <w:t>): truy vấn trả về kết quả lên một table, đồng thời làm mới nó</w:t>
-            </w:r>
-            <w:r>
-              <w:t>.</w:t>
-            </w:r>
-          </w:p>
-          <w:p>
-            <w:pPr>
-              <w:spacing w:line="276" w:lineRule="auto"/>
-              <w:jc w:val="both"/>
-            </w:pPr>
-            <w:r>
-              <w:t xml:space="preserve">. </w:t>
-            </w:r>
-            <w:proofErr w:type="gramStart"/>
-            <w:r>
-              <w:t>selectRow(</w:t>
-            </w:r>
-            <w:proofErr w:type="gramEnd"/>
-            <w:r>
-              <w:t>): truy vấn trả về giá trị của một sự lựa chọn trong hàng của table</w:t>
-            </w:r>
-            <w:r>
-              <w:t>.</w:t>
-            </w:r>
-          </w:p>
-          <w:p>
-            <w:pPr>
-              <w:spacing w:line="276" w:lineRule="auto"/>
-              <w:jc w:val="both"/>
-            </w:pPr>
-            <w:r>
-              <w:t xml:space="preserve">. </w:t>
-            </w:r>
-            <w:proofErr w:type="gramStart"/>
-            <w:r>
-              <w:t>duplicateBSSQL(</w:t>
-            </w:r>
-            <w:proofErr w:type="gramEnd"/>
-            <w:r>
-              <w:t>): truy vấn tìm biển số xe bị trùng lặp</w:t>
-            </w:r>
-            <w:r>
-              <w:t>.</w:t>
-            </w:r>
-          </w:p>
-          <w:p>
-            <w:pPr>
-              <w:spacing w:line="276" w:lineRule="auto"/>
-              <w:jc w:val="both"/>
-            </w:pPr>
-            <w:r>
-              <w:t xml:space="preserve">. </w:t>
-            </w:r>
-            <w:proofErr w:type="gramStart"/>
-            <w:r>
-              <w:t>sqlCalVehicle(</w:t>
-            </w:r>
-            <w:proofErr w:type="gramEnd"/>
-            <w:r>
-              <w:t>): truy vấn đếm xem có bao nhiêu phương tiện đang gửi</w:t>
-            </w:r>
-            <w:r>
-              <w:t>.</w:t>
+            </w:pPr>
+          </w:p>
+        </w:tc>
+        <w:tc>
+          <w:tcPr>
+            <w:tcW w:w="4743" w:type="dxa"/>
+          </w:tcPr>
+          <w:p>
+            <w:pPr>
+              <w:spacing w:line="276" w:lineRule="auto"/>
+              <w:jc w:val="both"/>
+              <w:rPr>
+                <w:b/>
+                <w:bCs/>
+              </w:rPr>
+            </w:pPr>
+            <w:r>
+              <w:rPr>
+                <w:b/>
+                <w:bCs/>
+              </w:rPr>
+              <w:t>Search</w:t>
+            </w:r>
+          </w:p>
+          <w:p>
+            <w:pPr>
+              <w:spacing w:line="276" w:lineRule="auto"/>
+              <w:jc w:val="both"/>
+            </w:pPr>
+            <w:r>
+              <w:t>chứa phương thức điều khiển trích xuất hoặc kết xuất dữ liệu</w:t>
+            </w:r>
+            <w:r>
+              <w:t xml:space="preserve"> cho tìm kiếm</w:t>
             </w:r>
           </w:p>
         </w:tc>
       </w:tr>
       <w:tr>
         <w:trPr>
-          <w:trHeight w:val="572"/>
+          <w:trHeight w:val="72"/>
         </w:trPr>
         <w:tc>
           <w:tcPr>
-            <w:tcW w:w="1980" w:type="dxa"/>
-            <w:vMerge/>
-          </w:tcPr>
-          <w:p>
-            <w:pPr>
-              <w:spacing w:line="276" w:lineRule="auto"/>
-              <w:jc w:val="both"/>
-              <w:rPr>
-                <w:b/>
-                <w:bCs/>
-              </w:rPr>
-            </w:pPr>
-          </w:p>
-        </w:tc>
-        <w:tc>
-          <w:tcPr>
-            <w:tcW w:w="3124" w:type="dxa"/>
-            <w:vMerge w:val="restart"/>
-          </w:tcPr>
-          <w:p>
-            <w:pPr>
-              <w:spacing w:line="276" w:lineRule="auto"/>
-              <w:jc w:val="both"/>
-            </w:pPr>
-            <w:r>
-              <w:rPr>
-                <w:b/>
-                <w:bCs/>
-              </w:rPr>
-              <w:t>Gói gui:</w:t>
-            </w:r>
-            <w:r>
-              <w:t xml:space="preserve"> Chứa các lớp và phương thức xử lí giao diện Swing hỗ trợ kéo thả qua WindowBuilder</w:t>
-            </w:r>
-            <w:r>
-              <w:t>.</w:t>
-            </w:r>
-          </w:p>
-        </w:tc>
-        <w:tc>
-          <w:tcPr>
-            <w:tcW w:w="4814" w:type="dxa"/>
-          </w:tcPr>
-          <w:p>
-            <w:pPr>
-              <w:spacing w:line="276" w:lineRule="auto"/>
-              <w:jc w:val="both"/>
-            </w:pPr>
-            <w:r>
-              <w:rPr>
-                <w:b/>
-                <w:bCs/>
-              </w:rPr>
-              <w:t>Giao diện Ability:</w:t>
-            </w:r>
-            <w:r>
-              <w:t xml:space="preserve"> Giao diện thể hiện khả năng xoá trường của GUI</w:t>
-            </w:r>
-            <w:r>
-              <w:t>.</w:t>
-            </w:r>
-          </w:p>
-          <w:p>
-            <w:pPr>
-              <w:spacing w:line="276" w:lineRule="auto"/>
-              <w:jc w:val="both"/>
-              <w:rPr>
-                <w:i/>
-                <w:iCs/>
-              </w:rPr>
-            </w:pPr>
-            <w:r>
-              <w:rPr>
-                <w:i/>
-                <w:iCs/>
-              </w:rPr>
-              <w:t>Bao gồm:</w:t>
-            </w:r>
-          </w:p>
-          <w:p>
-            <w:pPr>
-              <w:spacing w:line="276" w:lineRule="auto"/>
-              <w:jc w:val="both"/>
-            </w:pPr>
-            <w:r>
-              <w:t xml:space="preserve">. </w:t>
-            </w:r>
-            <w:proofErr w:type="gramStart"/>
-            <w:r>
-              <w:t>removeField(</w:t>
-            </w:r>
-            <w:proofErr w:type="gramEnd"/>
-            <w:r>
-              <w:t>): phương thức trừu tượng thể hiện khả năng xoá trường</w:t>
-            </w:r>
-            <w:r>
-              <w:t>.</w:t>
+            <w:tcW w:w="4751" w:type="dxa"/>
+          </w:tcPr>
+          <w:p>
+            <w:pPr>
+              <w:spacing w:line="276" w:lineRule="auto"/>
+              <w:jc w:val="both"/>
+              <w:rPr>
+                <w:b/>
+                <w:bCs/>
+              </w:rPr>
+            </w:pPr>
+            <w:r>
+              <w:rPr>
+                <w:b/>
+                <w:bCs/>
+              </w:rPr>
+              <w:t>database.connect</w:t>
+            </w:r>
+          </w:p>
+          <w:p>
+            <w:pPr>
+              <w:spacing w:line="276" w:lineRule="auto"/>
+              <w:jc w:val="both"/>
+            </w:pPr>
+            <w:r>
+              <w:t>Kết nối cơ sở dữ liệu</w:t>
+            </w:r>
+          </w:p>
+        </w:tc>
+        <w:tc>
+          <w:tcPr>
+            <w:tcW w:w="4743" w:type="dxa"/>
+          </w:tcPr>
+          <w:p>
+            <w:pPr>
+              <w:spacing w:line="276" w:lineRule="auto"/>
+              <w:jc w:val="both"/>
+              <w:rPr>
+                <w:b/>
+                <w:bCs/>
+              </w:rPr>
+            </w:pPr>
+            <w:r>
+              <w:rPr>
+                <w:b/>
+                <w:bCs/>
+              </w:rPr>
+              <w:t>Connector</w:t>
+            </w:r>
+          </w:p>
+          <w:p>
+            <w:pPr>
+              <w:spacing w:line="276" w:lineRule="auto"/>
+              <w:jc w:val="both"/>
+            </w:pPr>
+            <w:r>
+              <w:t>C</w:t>
+            </w:r>
+            <w:r>
+              <w:t>hứa phương thức Khởi tạo lười biếng nhằm kết nối csdl</w:t>
             </w:r>
           </w:p>
         </w:tc>
       </w:tr>
       <w:tr>
         <w:trPr>
-          <w:trHeight w:val="228"/>
+          <w:trHeight w:val="74"/>
         </w:trPr>
         <w:tc>
           <w:tcPr>
-            <w:tcW w:w="1980" w:type="dxa"/>
-            <w:vMerge/>
-          </w:tcPr>
-          <w:p>
-            <w:pPr>
-              <w:spacing w:line="276" w:lineRule="auto"/>
-              <w:jc w:val="both"/>
-              <w:rPr>
-                <w:b/>
-                <w:bCs/>
-              </w:rPr>
-            </w:pPr>
-          </w:p>
-        </w:tc>
-        <w:tc>
-          <w:tcPr>
-            <w:tcW w:w="3124" w:type="dxa"/>
-            <w:vMerge/>
-          </w:tcPr>
-          <w:p>
-            <w:pPr>
-              <w:spacing w:line="276" w:lineRule="auto"/>
-              <w:jc w:val="both"/>
-              <w:rPr>
-                <w:b/>
-                <w:bCs/>
-              </w:rPr>
-            </w:pPr>
-          </w:p>
-        </w:tc>
-        <w:tc>
-          <w:tcPr>
-            <w:tcW w:w="4814" w:type="dxa"/>
-          </w:tcPr>
-          <w:p>
-            <w:pPr>
-              <w:spacing w:line="276" w:lineRule="auto"/>
-              <w:jc w:val="both"/>
-            </w:pPr>
-            <w:r>
-              <w:rPr>
-                <w:b/>
-                <w:bCs/>
-              </w:rPr>
-              <w:t>Lớp trừu tượng Window thực thi Ability:</w:t>
-            </w:r>
-            <w:r>
-              <w:t xml:space="preserve"> Lớp tổng quát của một cửa sổ giao diện</w:t>
-            </w:r>
-            <w:r>
-              <w:rPr>
-                <w:b/>
-                <w:bCs/>
-              </w:rPr>
-              <w:t xml:space="preserve"> </w:t>
+            <w:tcW w:w="4751" w:type="dxa"/>
+            <w:vMerge w:val="restart"/>
+          </w:tcPr>
+          <w:p>
+            <w:pPr>
+              <w:spacing w:line="276" w:lineRule="auto"/>
+              <w:jc w:val="both"/>
+              <w:rPr>
+                <w:b/>
+                <w:bCs/>
+              </w:rPr>
+            </w:pPr>
+            <w:r>
+              <w:rPr>
+                <w:b/>
+                <w:bCs/>
+              </w:rPr>
+              <w:t>database.processing</w:t>
+            </w:r>
+          </w:p>
+          <w:p>
+            <w:pPr>
+              <w:spacing w:line="276" w:lineRule="auto"/>
+              <w:jc w:val="both"/>
+            </w:pPr>
+            <w:r>
+              <w:t>Xử lí cơ sở dữ liệu</w:t>
+            </w:r>
+          </w:p>
+        </w:tc>
+        <w:tc>
+          <w:tcPr>
+            <w:tcW w:w="4743" w:type="dxa"/>
+          </w:tcPr>
+          <w:p>
+            <w:pPr>
+              <w:spacing w:line="276" w:lineRule="auto"/>
+              <w:jc w:val="both"/>
+              <w:rPr>
+                <w:b/>
+                <w:bCs/>
+              </w:rPr>
+            </w:pPr>
+            <w:r>
+              <w:rPr>
+                <w:b/>
+                <w:bCs/>
+              </w:rPr>
+              <w:t>FrameRender</w:t>
+            </w:r>
+          </w:p>
+          <w:p>
+            <w:pPr>
+              <w:spacing w:line="276" w:lineRule="auto"/>
+              <w:jc w:val="both"/>
+            </w:pPr>
+            <w:r>
+              <w:t>K</w:t>
+            </w:r>
+            <w:r>
+              <w:t>ết xuất cơ sở dữ liệu để hiển thị lên Form</w:t>
             </w:r>
           </w:p>
         </w:tc>
       </w:tr>
       <w:tr>
         <w:trPr>
-          <w:trHeight w:val="116"/>
+          <w:trHeight w:val="72"/>
         </w:trPr>
         <w:tc>
           <w:tcPr>
-            <w:tcW w:w="1980" w:type="dxa"/>
+            <w:tcW w:w="4751" w:type="dxa"/>
             <w:vMerge/>
           </w:tcPr>
           <w:p>
             <w:pPr>
               <w:spacing w:line="276" w:lineRule="auto"/>
               <w:jc w:val="both"/>
-              <w:rPr>
-                <w:b/>
-                <w:bCs/>
-              </w:rPr>
-            </w:pPr>
-          </w:p>
-        </w:tc>
-        <w:tc>
-          <w:tcPr>
-            <w:tcW w:w="3124" w:type="dxa"/>
-            <w:vMerge/>
-          </w:tcPr>
-          <w:p>
-            <w:pPr>
-              <w:spacing w:line="276" w:lineRule="auto"/>
-              <w:jc w:val="both"/>
-              <w:rPr>
-                <w:b/>
-                <w:bCs/>
-              </w:rPr>
-            </w:pPr>
-          </w:p>
-        </w:tc>
-        <w:tc>
-          <w:tcPr>
-            <w:tcW w:w="4814" w:type="dxa"/>
-          </w:tcPr>
-          <w:p>
-            <w:pPr>
-              <w:spacing w:line="276" w:lineRule="auto"/>
-              <w:jc w:val="both"/>
-            </w:pPr>
-            <w:r>
-              <w:rPr>
-                <w:b/>
-                <w:bCs/>
-              </w:rPr>
-              <w:t>Lớp Dialog kế thừa Window:</w:t>
-            </w:r>
-            <w:r>
-              <w:t xml:space="preserve"> Lớp thể hiện các hộp thoại thông báo</w:t>
-            </w:r>
-            <w:r>
-              <w:t>.</w:t>
+            </w:pPr>
+          </w:p>
+        </w:tc>
+        <w:tc>
+          <w:tcPr>
+            <w:tcW w:w="4743" w:type="dxa"/>
+          </w:tcPr>
+          <w:p>
+            <w:pPr>
+              <w:spacing w:line="276" w:lineRule="auto"/>
+              <w:jc w:val="both"/>
+              <w:rPr>
+                <w:b/>
+                <w:bCs/>
+              </w:rPr>
+            </w:pPr>
+            <w:r>
+              <w:rPr>
+                <w:b/>
+                <w:bCs/>
+              </w:rPr>
+              <w:t>ModifiedQuery</w:t>
+            </w:r>
+          </w:p>
+          <w:p>
+            <w:pPr>
+              <w:spacing w:line="276" w:lineRule="auto"/>
+              <w:jc w:val="both"/>
+            </w:pPr>
+            <w:r>
+              <w:t>Các truy vấn</w:t>
+            </w:r>
+            <w:r>
+              <w:t xml:space="preserve"> cho việc thay đổi hợp đồng</w:t>
             </w:r>
           </w:p>
         </w:tc>
       </w:tr>
       <w:tr>
         <w:trPr>
-          <w:trHeight w:val="116"/>
+          <w:trHeight w:val="72"/>
         </w:trPr>
         <w:tc>
           <w:tcPr>
-            <w:tcW w:w="1980" w:type="dxa"/>
+            <w:tcW w:w="4751" w:type="dxa"/>
             <w:vMerge/>
           </w:tcPr>
           <w:p>
             <w:pPr>
               <w:spacing w:line="276" w:lineRule="auto"/>
               <w:jc w:val="both"/>
-              <w:rPr>
-                <w:b/>
-                <w:bCs/>
-              </w:rPr>
-            </w:pPr>
-          </w:p>
-        </w:tc>
-        <w:tc>
-          <w:tcPr>
-            <w:tcW w:w="3124" w:type="dxa"/>
-            <w:vMerge/>
-          </w:tcPr>
-          <w:p>
-            <w:pPr>
-              <w:spacing w:line="276" w:lineRule="auto"/>
-              <w:jc w:val="both"/>
-              <w:rPr>
-                <w:b/>
-                <w:bCs/>
-              </w:rPr>
-            </w:pPr>
-          </w:p>
-        </w:tc>
-        <w:tc>
-          <w:tcPr>
-            <w:tcW w:w="4814" w:type="dxa"/>
-          </w:tcPr>
-          <w:p>
-            <w:pPr>
-              <w:spacing w:line="276" w:lineRule="auto"/>
-              <w:jc w:val="both"/>
-            </w:pPr>
-            <w:r>
-              <w:rPr>
-                <w:b/>
-                <w:bCs/>
-              </w:rPr>
-              <w:t>Lớp Dashboard kế thừa Window:</w:t>
-            </w:r>
-            <w:r>
-              <w:t xml:space="preserve"> Lớp thể hiện giao diện điều khiển chung của chương trình</w:t>
-            </w:r>
-            <w:r>
-              <w:t>.</w:t>
+            </w:pPr>
+          </w:p>
+        </w:tc>
+        <w:tc>
+          <w:tcPr>
+            <w:tcW w:w="4743" w:type="dxa"/>
+          </w:tcPr>
+          <w:p>
+            <w:pPr>
+              <w:spacing w:line="276" w:lineRule="auto"/>
+              <w:jc w:val="both"/>
+              <w:rPr>
+                <w:b/>
+                <w:bCs/>
+              </w:rPr>
+            </w:pPr>
+            <w:r>
+              <w:rPr>
+                <w:b/>
+                <w:bCs/>
+              </w:rPr>
+              <w:t>SearchQuery</w:t>
+            </w:r>
+          </w:p>
+          <w:p>
+            <w:pPr>
+              <w:spacing w:line="276" w:lineRule="auto"/>
+              <w:jc w:val="both"/>
+            </w:pPr>
+            <w:r>
+              <w:t>Các truy vấn cho việc tìm kiếm</w:t>
             </w:r>
           </w:p>
         </w:tc>
       </w:tr>
       <w:tr>
         <w:trPr>
-          <w:trHeight w:val="311"/>
+          <w:trHeight w:val="72"/>
         </w:trPr>
         <w:tc>
           <w:tcPr>
-            <w:tcW w:w="1980" w:type="dxa"/>
-            <w:vMerge/>
-          </w:tcPr>
-          <w:p>
-            <w:pPr>
-              <w:spacing w:line="276" w:lineRule="auto"/>
-              <w:jc w:val="both"/>
-              <w:rPr>
-                <w:b/>
-                <w:bCs/>
-              </w:rPr>
-            </w:pPr>
-          </w:p>
-        </w:tc>
-        <w:tc>
-          <w:tcPr>
-            <w:tcW w:w="3124" w:type="dxa"/>
-            <w:vMerge w:val="restart"/>
-          </w:tcPr>
-          <w:p>
-            <w:pPr>
-              <w:spacing w:line="276" w:lineRule="auto"/>
-              <w:jc w:val="both"/>
-            </w:pPr>
-            <w:r>
-              <w:rPr>
-                <w:b/>
-                <w:bCs/>
-              </w:rPr>
-              <w:t>Gói object:</w:t>
-            </w:r>
-            <w:r>
-              <w:t xml:space="preserve"> Chứa các đối tượng cần thiết</w:t>
-            </w:r>
-            <w:r>
-              <w:t>.</w:t>
-            </w:r>
-          </w:p>
-        </w:tc>
-        <w:tc>
-          <w:tcPr>
-            <w:tcW w:w="4814" w:type="dxa"/>
-          </w:tcPr>
-          <w:p>
-            <w:pPr>
-              <w:spacing w:line="276" w:lineRule="auto"/>
-              <w:jc w:val="both"/>
-            </w:pPr>
-            <w:r>
-              <w:rPr>
-                <w:b/>
-                <w:bCs/>
-              </w:rPr>
-              <w:t>Lớp Human:</w:t>
-            </w:r>
-            <w:r>
-              <w:t xml:space="preserve"> Lớp khái quát về Người</w:t>
-            </w:r>
-            <w:r>
-              <w:t>.</w:t>
+            <w:tcW w:w="4751" w:type="dxa"/>
+          </w:tcPr>
+          <w:p>
+            <w:pPr>
+              <w:spacing w:line="276" w:lineRule="auto"/>
+              <w:jc w:val="both"/>
+              <w:rPr>
+                <w:b/>
+                <w:bCs/>
+              </w:rPr>
+            </w:pPr>
+            <w:r>
+              <w:rPr>
+                <w:b/>
+                <w:bCs/>
+              </w:rPr>
+              <w:t>entity.contract</w:t>
+            </w:r>
+          </w:p>
+          <w:p>
+            <w:pPr>
+              <w:spacing w:line="276" w:lineRule="auto"/>
+              <w:jc w:val="both"/>
+            </w:pPr>
+            <w:r>
+              <w:t>Thực thể hợp đồng</w:t>
+            </w:r>
+          </w:p>
+        </w:tc>
+        <w:tc>
+          <w:tcPr>
+            <w:tcW w:w="4743" w:type="dxa"/>
+          </w:tcPr>
+          <w:p>
+            <w:pPr>
+              <w:spacing w:line="276" w:lineRule="auto"/>
+              <w:jc w:val="both"/>
+              <w:rPr>
+                <w:b/>
+                <w:bCs/>
+              </w:rPr>
+            </w:pPr>
+            <w:r>
+              <w:rPr>
+                <w:b/>
+                <w:bCs/>
+              </w:rPr>
+              <w:t>Hopdong</w:t>
+            </w:r>
+          </w:p>
+          <w:p>
+            <w:pPr>
+              <w:spacing w:line="276" w:lineRule="auto"/>
+              <w:jc w:val="both"/>
+            </w:pPr>
+            <w:r>
+              <w:t xml:space="preserve">Khai báo </w:t>
+            </w:r>
+            <w:r>
+              <w:t>đối tượng</w:t>
+            </w:r>
+            <w:r>
+              <w:t xml:space="preserve"> hợp đồng</w:t>
             </w:r>
           </w:p>
         </w:tc>
       </w:tr>
       <w:tr>
         <w:trPr>
-          <w:trHeight w:val="106"/>
+          <w:trHeight w:val="214"/>
         </w:trPr>
         <w:tc>
           <w:tcPr>
-            <w:tcW w:w="1980" w:type="dxa"/>
-            <w:vMerge/>
-          </w:tcPr>
-          <w:p>
-            <w:pPr>
-              <w:spacing w:line="276" w:lineRule="auto"/>
-              <w:jc w:val="both"/>
-              <w:rPr>
-                <w:b/>
-                <w:bCs/>
-              </w:rPr>
-            </w:pPr>
-          </w:p>
-        </w:tc>
-        <w:tc>
-          <w:tcPr>
-            <w:tcW w:w="3124" w:type="dxa"/>
-            <w:vMerge/>
-          </w:tcPr>
-          <w:p>
-            <w:pPr>
-              <w:spacing w:line="276" w:lineRule="auto"/>
-              <w:jc w:val="both"/>
-              <w:rPr>
-                <w:b/>
-                <w:bCs/>
-              </w:rPr>
-            </w:pPr>
-          </w:p>
-        </w:tc>
-        <w:tc>
-          <w:tcPr>
-            <w:tcW w:w="4814" w:type="dxa"/>
-          </w:tcPr>
-          <w:p>
-            <w:pPr>
-              <w:spacing w:line="276" w:lineRule="auto"/>
-              <w:jc w:val="both"/>
-            </w:pPr>
-            <w:r>
-              <w:rPr>
-                <w:b/>
-                <w:bCs/>
-              </w:rPr>
-              <w:t>Lớp Vehicle:</w:t>
-            </w:r>
-            <w:r>
-              <w:t xml:space="preserve"> Lớp khái quát về Phương tiện</w:t>
-            </w:r>
-            <w:r>
-              <w:t>.</w:t>
+            <w:tcW w:w="4751" w:type="dxa"/>
+            <w:vMerge w:val="restart"/>
+          </w:tcPr>
+          <w:p>
+            <w:pPr>
+              <w:spacing w:line="276" w:lineRule="auto"/>
+              <w:jc w:val="both"/>
+              <w:rPr>
+                <w:b/>
+                <w:bCs/>
+              </w:rPr>
+            </w:pPr>
+            <w:r>
+              <w:rPr>
+                <w:b/>
+                <w:bCs/>
+              </w:rPr>
+              <w:t>entity.user</w:t>
+            </w:r>
+          </w:p>
+          <w:p>
+            <w:pPr>
+              <w:spacing w:line="276" w:lineRule="auto"/>
+              <w:jc w:val="both"/>
+            </w:pPr>
+            <w:r>
+              <w:lastRenderedPageBreak/>
+              <w:t>Thực thể người dùng</w:t>
+            </w:r>
+          </w:p>
+        </w:tc>
+        <w:tc>
+          <w:tcPr>
+            <w:tcW w:w="4743" w:type="dxa"/>
+          </w:tcPr>
+          <w:p>
+            <w:pPr>
+              <w:spacing w:line="276" w:lineRule="auto"/>
+              <w:jc w:val="both"/>
+              <w:rPr>
+                <w:b/>
+                <w:bCs/>
+              </w:rPr>
+            </w:pPr>
+            <w:r>
+              <w:rPr>
+                <w:b/>
+                <w:bCs/>
+              </w:rPr>
+              <w:lastRenderedPageBreak/>
+              <w:t>Human</w:t>
+            </w:r>
+          </w:p>
+          <w:p>
+            <w:pPr>
+              <w:spacing w:line="276" w:lineRule="auto"/>
+              <w:jc w:val="both"/>
+            </w:pPr>
+            <w:r>
+              <w:lastRenderedPageBreak/>
+              <w:t xml:space="preserve">Khai báo </w:t>
+            </w:r>
+            <w:r>
+              <w:t>đối tượng</w:t>
+            </w:r>
+            <w:r>
+              <w:t xml:space="preserve"> Human</w:t>
             </w:r>
           </w:p>
         </w:tc>
       </w:tr>
       <w:tr>
         <w:trPr>
-          <w:trHeight w:val="105"/>
+          <w:trHeight w:val="214"/>
         </w:trPr>
         <w:tc>
           <w:tcPr>
-            <w:tcW w:w="1980" w:type="dxa"/>
+            <w:tcW w:w="4751" w:type="dxa"/>
             <w:vMerge/>
           </w:tcPr>
           <w:p>
@@ -3783,113 +3449,120 @@
         </w:tc>
         <w:tc>
           <w:tcPr>
-            <w:tcW w:w="3124" w:type="dxa"/>
-            <w:vMerge/>
-          </w:tcPr>
-          <w:p>
-            <w:pPr>
-              <w:spacing w:line="276" w:lineRule="auto"/>
-              <w:jc w:val="both"/>
-              <w:rPr>
-                <w:b/>
-                <w:bCs/>
-              </w:rPr>
-            </w:pPr>
-          </w:p>
-        </w:tc>
-        <w:tc>
-          <w:tcPr>
-            <w:tcW w:w="4814" w:type="dxa"/>
-          </w:tcPr>
-          <w:p>
-            <w:pPr>
-              <w:spacing w:line="276" w:lineRule="auto"/>
-              <w:jc w:val="both"/>
-            </w:pPr>
-            <w:r>
-              <w:rPr>
-                <w:b/>
-                <w:bCs/>
-              </w:rPr>
-              <w:t>Lớp Khachhang kế thừa Human:</w:t>
-            </w:r>
-            <w:r>
-              <w:t xml:space="preserve"> Lớp chi tiết về Khách hàng</w:t>
-            </w:r>
-            <w:r>
-              <w:t>.</w:t>
+            <w:tcW w:w="4743" w:type="dxa"/>
+          </w:tcPr>
+          <w:p>
+            <w:pPr>
+              <w:spacing w:line="276" w:lineRule="auto"/>
+              <w:jc w:val="both"/>
+              <w:rPr>
+                <w:b/>
+                <w:bCs/>
+              </w:rPr>
+            </w:pPr>
+            <w:r>
+              <w:rPr>
+                <w:b/>
+                <w:bCs/>
+              </w:rPr>
+              <w:t>Khachhang</w:t>
+            </w:r>
+          </w:p>
+          <w:p>
+            <w:pPr>
+              <w:spacing w:line="276" w:lineRule="auto"/>
+              <w:jc w:val="both"/>
+            </w:pPr>
+            <w:r>
+              <w:t>Khai báo</w:t>
+            </w:r>
+            <w:r>
+              <w:t xml:space="preserve"> đối tượng</w:t>
+            </w:r>
+            <w:r>
+              <w:t xml:space="preserve"> Khách hàng</w:t>
             </w:r>
           </w:p>
         </w:tc>
       </w:tr>
       <w:tr>
         <w:trPr>
-          <w:trHeight w:val="105"/>
+          <w:trHeight w:val="144"/>
         </w:trPr>
         <w:tc>
           <w:tcPr>
-            <w:tcW w:w="1980" w:type="dxa"/>
-            <w:vMerge/>
-          </w:tcPr>
-          <w:p>
-            <w:pPr>
-              <w:spacing w:line="276" w:lineRule="auto"/>
-              <w:jc w:val="both"/>
-              <w:rPr>
-                <w:b/>
-                <w:bCs/>
-              </w:rPr>
-            </w:pPr>
-          </w:p>
-        </w:tc>
-        <w:tc>
-          <w:tcPr>
-            <w:tcW w:w="3124" w:type="dxa"/>
-            <w:vMerge/>
-          </w:tcPr>
-          <w:p>
-            <w:pPr>
-              <w:spacing w:line="276" w:lineRule="auto"/>
-              <w:jc w:val="both"/>
-              <w:rPr>
-                <w:b/>
-                <w:bCs/>
-              </w:rPr>
-            </w:pPr>
-          </w:p>
-        </w:tc>
-        <w:tc>
-          <w:tcPr>
-            <w:tcW w:w="4814" w:type="dxa"/>
-          </w:tcPr>
-          <w:p>
-            <w:pPr>
-              <w:spacing w:line="276" w:lineRule="auto"/>
-              <w:jc w:val="both"/>
-            </w:pPr>
-            <w:r>
-              <w:rPr>
-                <w:b/>
-                <w:bCs/>
-              </w:rPr>
-              <w:t>Lớp Hopdong:</w:t>
-            </w:r>
-            <w:r>
-              <w:t xml:space="preserve"> Lớp khái quát đối tượng hợp đồng</w:t>
-            </w:r>
-            <w:r>
-              <w:t>.</w:t>
+            <w:tcW w:w="4751" w:type="dxa"/>
+            <w:vMerge w:val="restart"/>
+          </w:tcPr>
+          <w:p>
+            <w:pPr>
+              <w:spacing w:line="276" w:lineRule="auto"/>
+              <w:jc w:val="both"/>
+              <w:rPr>
+                <w:b/>
+                <w:bCs/>
+              </w:rPr>
+            </w:pPr>
+            <w:r>
+              <w:rPr>
+                <w:b/>
+                <w:bCs/>
+              </w:rPr>
+              <w:t>entity.vehicle</w:t>
+            </w:r>
+          </w:p>
+          <w:p>
+            <w:pPr>
+              <w:spacing w:line="276" w:lineRule="auto"/>
+              <w:jc w:val="both"/>
+            </w:pPr>
+            <w:r>
+              <w:t>Thực thể phương tiện</w:t>
+            </w:r>
+          </w:p>
+        </w:tc>
+        <w:tc>
+          <w:tcPr>
+            <w:tcW w:w="4743" w:type="dxa"/>
+          </w:tcPr>
+          <w:p>
+            <w:pPr>
+              <w:spacing w:line="276" w:lineRule="auto"/>
+              <w:jc w:val="both"/>
+              <w:rPr>
+                <w:b/>
+                <w:bCs/>
+              </w:rPr>
+            </w:pPr>
+            <w:r>
+              <w:rPr>
+                <w:b/>
+                <w:bCs/>
+              </w:rPr>
+              <w:t>Vehicle</w:t>
+            </w:r>
+          </w:p>
+          <w:p>
+            <w:pPr>
+              <w:spacing w:line="276" w:lineRule="auto"/>
+              <w:jc w:val="both"/>
+            </w:pPr>
+            <w:r>
+              <w:t>Khai báo đối tượng</w:t>
+            </w:r>
+            <w:r>
+              <w:t xml:space="preserve"> phương tiện</w:t>
             </w:r>
           </w:p>
         </w:tc>
       </w:tr>
       <w:tr>
         <w:trPr>
-          <w:trHeight w:val="208"/>
+          <w:trHeight w:val="142"/>
         </w:trPr>
         <w:tc>
           <w:tcPr>
-            <w:tcW w:w="1980" w:type="dxa"/>
+            <w:tcW w:w="4751" w:type="dxa"/>
             <w:vMerge/>
           </w:tcPr>
           <w:p>
@@ -3905,61 +3578,43 @@
         </w:tc>
         <w:tc>
           <w:tcPr>
-            <w:tcW w:w="3124" w:type="dxa"/>
-            <w:vMerge w:val="restart"/>
-          </w:tcPr>
-          <w:p>
-            <w:pPr>
-              <w:spacing w:line="276" w:lineRule="auto"/>
-              <w:jc w:val="both"/>
-            </w:pPr>
-            <w:r>
-              <w:rPr>
-                <w:b/>
-                <w:bCs/>
-              </w:rPr>
-              <w:t>Gói util:</w:t>
-            </w:r>
-            <w:r>
-              <w:t xml:space="preserve"> Chứa các dịch vụ, tiện ích</w:t>
-            </w:r>
-            <w:r>
-              <w:t>.</w:t>
-            </w:r>
-          </w:p>
-        </w:tc>
-        <w:tc>
-          <w:tcPr>
-            <w:tcW w:w="4814" w:type="dxa"/>
-          </w:tcPr>
-          <w:p>
-            <w:pPr>
-              <w:spacing w:line="276" w:lineRule="auto"/>
-              <w:jc w:val="both"/>
-            </w:pPr>
-            <w:r>
-              <w:rPr>
-                <w:b/>
-                <w:bCs/>
-              </w:rPr>
-              <w:t>Lớp Calculate:</w:t>
-            </w:r>
-            <w:r>
-              <w:t xml:space="preserve"> Chứa các phương thức tính toán</w:t>
-            </w:r>
-            <w:r>
-              <w:t>.</w:t>
+            <w:tcW w:w="4743" w:type="dxa"/>
+          </w:tcPr>
+          <w:p>
+            <w:pPr>
+              <w:spacing w:line="276" w:lineRule="auto"/>
+              <w:jc w:val="both"/>
+              <w:rPr>
+                <w:b/>
+                <w:bCs/>
+              </w:rPr>
+            </w:pPr>
+            <w:r>
+              <w:rPr>
+                <w:b/>
+                <w:bCs/>
+              </w:rPr>
+              <w:t>Xecon</w:t>
+            </w:r>
+          </w:p>
+          <w:p>
+            <w:pPr>
+              <w:spacing w:line="276" w:lineRule="auto"/>
+              <w:jc w:val="both"/>
+            </w:pPr>
+            <w:r>
+              <w:t>Khai báo đối tượng xe con</w:t>
             </w:r>
           </w:p>
         </w:tc>
       </w:tr>
       <w:tr>
         <w:trPr>
-          <w:trHeight w:val="207"/>
+          <w:trHeight w:val="142"/>
         </w:trPr>
         <w:tc>
           <w:tcPr>
-            <w:tcW w:w="1980" w:type="dxa"/>
+            <w:tcW w:w="4751" w:type="dxa"/>
             <w:vMerge/>
           </w:tcPr>
           <w:p>
@@ -3975,208 +3630,444 @@
         </w:tc>
         <w:tc>
           <w:tcPr>
-            <w:tcW w:w="3124" w:type="dxa"/>
-            <w:vMerge/>
-          </w:tcPr>
-          <w:p>
-            <w:pPr>
-              <w:spacing w:line="276" w:lineRule="auto"/>
-              <w:jc w:val="both"/>
-              <w:rPr>
-                <w:b/>
-                <w:bCs/>
-              </w:rPr>
-            </w:pPr>
-          </w:p>
-        </w:tc>
-        <w:tc>
-          <w:tcPr>
-            <w:tcW w:w="4814" w:type="dxa"/>
-          </w:tcPr>
-          <w:p>
-            <w:pPr>
-              <w:spacing w:line="276" w:lineRule="auto"/>
-              <w:jc w:val="both"/>
-            </w:pPr>
-            <w:r>
-              <w:rPr>
-                <w:b/>
-                <w:bCs/>
-              </w:rPr>
-              <w:t>Lớp Modify:</w:t>
-            </w:r>
-            <w:r>
-              <w:t xml:space="preserve"> Chứa các phương thức phục vụ cho việc thay đổi dữ liệu</w:t>
-            </w:r>
-            <w:r>
-              <w:t>.</w:t>
+            <w:tcW w:w="4743" w:type="dxa"/>
+          </w:tcPr>
+          <w:p>
+            <w:pPr>
+              <w:spacing w:line="276" w:lineRule="auto"/>
+              <w:jc w:val="both"/>
+              <w:rPr>
+                <w:b/>
+                <w:bCs/>
+              </w:rPr>
+            </w:pPr>
+            <w:r>
+              <w:rPr>
+                <w:b/>
+                <w:bCs/>
+              </w:rPr>
+              <w:t>Xetai</w:t>
+            </w:r>
+          </w:p>
+          <w:p>
+            <w:pPr>
+              <w:spacing w:line="276" w:lineRule="auto"/>
+              <w:jc w:val="both"/>
+            </w:pPr>
+            <w:r>
+              <w:t>Khai báo đối tượng xe tải</w:t>
             </w:r>
           </w:p>
         </w:tc>
       </w:tr>
       <w:tr>
         <w:trPr>
-          <w:trHeight w:val="207"/>
+          <w:trHeight w:val="214"/>
         </w:trPr>
         <w:tc>
           <w:tcPr>
-            <w:tcW w:w="1980" w:type="dxa"/>
-            <w:vMerge/>
-          </w:tcPr>
-          <w:p>
-            <w:pPr>
-              <w:spacing w:line="276" w:lineRule="auto"/>
-              <w:jc w:val="both"/>
-              <w:rPr>
-                <w:b/>
-                <w:bCs/>
-              </w:rPr>
-            </w:pPr>
-          </w:p>
-        </w:tc>
-        <w:tc>
-          <w:tcPr>
-            <w:tcW w:w="3124" w:type="dxa"/>
-            <w:vMerge/>
-          </w:tcPr>
-          <w:p>
-            <w:pPr>
-              <w:spacing w:line="276" w:lineRule="auto"/>
-              <w:jc w:val="both"/>
-              <w:rPr>
-                <w:b/>
-                <w:bCs/>
-              </w:rPr>
-            </w:pPr>
-          </w:p>
-        </w:tc>
-        <w:tc>
-          <w:tcPr>
-            <w:tcW w:w="4814" w:type="dxa"/>
-          </w:tcPr>
-          <w:p>
-            <w:pPr>
-              <w:spacing w:line="276" w:lineRule="auto"/>
-              <w:jc w:val="both"/>
-            </w:pPr>
-            <w:r>
-              <w:rPr>
-                <w:b/>
-                <w:bCs/>
-              </w:rPr>
-              <w:t>Lớp Search:</w:t>
-            </w:r>
-            <w:r>
-              <w:t xml:space="preserve"> Chứa các phương thức phục vụ tìm kiếm</w:t>
-            </w:r>
-            <w:r>
-              <w:t>.</w:t>
+            <w:tcW w:w="4751" w:type="dxa"/>
+            <w:vMerge w:val="restart"/>
+          </w:tcPr>
+          <w:p>
+            <w:pPr>
+              <w:spacing w:line="276" w:lineRule="auto"/>
+              <w:jc w:val="both"/>
+              <w:rPr>
+                <w:b/>
+                <w:bCs/>
+              </w:rPr>
+            </w:pPr>
+            <w:r>
+              <w:rPr>
+                <w:b/>
+                <w:bCs/>
+              </w:rPr>
+              <w:t>gui.can</w:t>
+            </w:r>
+          </w:p>
+          <w:p>
+            <w:pPr>
+              <w:spacing w:line="276" w:lineRule="auto"/>
+              <w:jc w:val="both"/>
+            </w:pPr>
+            <w:r>
+              <w:t>Chứa Interface của Form</w:t>
+            </w:r>
+          </w:p>
+        </w:tc>
+        <w:tc>
+          <w:tcPr>
+            <w:tcW w:w="4743" w:type="dxa"/>
+          </w:tcPr>
+          <w:p>
+            <w:pPr>
+              <w:spacing w:line="276" w:lineRule="auto"/>
+              <w:jc w:val="both"/>
+              <w:rPr>
+                <w:b/>
+                <w:bCs/>
+              </w:rPr>
+            </w:pPr>
+            <w:r>
+              <w:rPr>
+                <w:b/>
+                <w:bCs/>
+              </w:rPr>
+              <w:t>Erasable</w:t>
+            </w:r>
+          </w:p>
+          <w:p>
+            <w:pPr>
+              <w:spacing w:line="276" w:lineRule="auto"/>
+              <w:jc w:val="both"/>
+            </w:pPr>
+            <w:r>
+              <w:t>Khả năng tự xoá TextField</w:t>
             </w:r>
           </w:p>
         </w:tc>
       </w:tr>
       <w:tr>
         <w:trPr>
-          <w:trHeight w:val="207"/>
+          <w:trHeight w:val="214"/>
         </w:trPr>
         <w:tc>
           <w:tcPr>
-            <w:tcW w:w="9918" w:type="dxa"/>
-            <w:gridSpan w:val="3"/>
-          </w:tcPr>
-          <w:p>
-            <w:pPr>
-              <w:spacing w:line="276" w:lineRule="auto"/>
-              <w:jc w:val="both"/>
-            </w:pPr>
-            <w:r>
-              <w:rPr>
-                <w:b/>
-                <w:bCs/>
-              </w:rPr>
-              <w:t>Thư mục db:</w:t>
-            </w:r>
-            <w:r>
-              <w:t xml:space="preserve"> Lưu hệ cơ sở dữ liệu truy vấn</w:t>
-            </w:r>
-            <w:r>
-              <w:t>.</w:t>
+            <w:tcW w:w="4751" w:type="dxa"/>
+            <w:vMerge/>
+          </w:tcPr>
+          <w:p>
+            <w:pPr>
+              <w:spacing w:line="276" w:lineRule="auto"/>
+              <w:jc w:val="both"/>
+              <w:rPr>
+                <w:b/>
+                <w:bCs/>
+              </w:rPr>
+            </w:pPr>
+          </w:p>
+        </w:tc>
+        <w:tc>
+          <w:tcPr>
+            <w:tcW w:w="4743" w:type="dxa"/>
+          </w:tcPr>
+          <w:p>
+            <w:pPr>
+              <w:spacing w:line="276" w:lineRule="auto"/>
+              <w:jc w:val="both"/>
+              <w:rPr>
+                <w:b/>
+                <w:bCs/>
+              </w:rPr>
+            </w:pPr>
+            <w:r>
+              <w:rPr>
+                <w:b/>
+                <w:bCs/>
+              </w:rPr>
+              <w:t>StartFrame</w:t>
+            </w:r>
+          </w:p>
+          <w:p>
+            <w:pPr>
+              <w:spacing w:line="276" w:lineRule="auto"/>
+              <w:jc w:val="both"/>
+            </w:pPr>
+            <w:r>
+              <w:t>Khả năng khởi tạo Form</w:t>
             </w:r>
           </w:p>
         </w:tc>
       </w:tr>
       <w:tr>
         <w:trPr>
-          <w:trHeight w:val="207"/>
+          <w:trHeight w:val="144"/>
         </w:trPr>
         <w:tc>
           <w:tcPr>
-            <w:tcW w:w="9918" w:type="dxa"/>
-            <w:gridSpan w:val="3"/>
-          </w:tcPr>
-          <w:p>
-            <w:pPr>
-              <w:spacing w:line="276" w:lineRule="auto"/>
-              <w:jc w:val="both"/>
-            </w:pPr>
-            <w:r>
-              <w:rPr>
-                <w:b/>
-                <w:bCs/>
-              </w:rPr>
-              <w:t>Thư mục doc:</w:t>
-            </w:r>
-            <w:r>
-              <w:t xml:space="preserve"> Chứa hướng dẫn sử dụng</w:t>
-            </w:r>
-            <w:r>
-              <w:t>, báo cáo, tài liệu phục vụ cho báo cáo</w:t>
-            </w:r>
-            <w:r>
-              <w:t>.</w:t>
+            <w:tcW w:w="4751" w:type="dxa"/>
+            <w:vMerge w:val="restart"/>
+          </w:tcPr>
+          <w:p>
+            <w:pPr>
+              <w:spacing w:line="276" w:lineRule="auto"/>
+              <w:jc w:val="both"/>
+              <w:rPr>
+                <w:b/>
+                <w:bCs/>
+              </w:rPr>
+            </w:pPr>
+            <w:r>
+              <w:rPr>
+                <w:b/>
+                <w:bCs/>
+              </w:rPr>
+              <w:t>gui.form</w:t>
+            </w:r>
+          </w:p>
+          <w:p>
+            <w:pPr>
+              <w:spacing w:line="276" w:lineRule="auto"/>
+              <w:jc w:val="both"/>
+            </w:pPr>
+            <w:r>
+              <w:t>Chứa các đối tượng giao diện</w:t>
+            </w:r>
+          </w:p>
+        </w:tc>
+        <w:tc>
+          <w:tcPr>
+            <w:tcW w:w="4743" w:type="dxa"/>
+          </w:tcPr>
+          <w:p>
+            <w:pPr>
+              <w:spacing w:line="276" w:lineRule="auto"/>
+              <w:jc w:val="both"/>
+              <w:rPr>
+                <w:b/>
+                <w:bCs/>
+              </w:rPr>
+            </w:pPr>
+            <w:r>
+              <w:rPr>
+                <w:b/>
+                <w:bCs/>
+              </w:rPr>
+              <w:t>Dashboard</w:t>
+            </w:r>
+          </w:p>
+          <w:p>
+            <w:pPr>
+              <w:spacing w:line="276" w:lineRule="auto"/>
+              <w:jc w:val="both"/>
+            </w:pPr>
+            <w:r>
+              <w:t>Form giao diện chính của chương trình</w:t>
             </w:r>
           </w:p>
         </w:tc>
       </w:tr>
       <w:tr>
         <w:trPr>
-          <w:trHeight w:val="207"/>
+          <w:trHeight w:val="142"/>
         </w:trPr>
         <w:tc>
           <w:tcPr>
-            <w:tcW w:w="9918" w:type="dxa"/>
-            <w:gridSpan w:val="3"/>
-          </w:tcPr>
-          <w:p>
-            <w:pPr>
-              <w:spacing w:line="276" w:lineRule="auto"/>
-              <w:jc w:val="both"/>
-            </w:pPr>
-            <w:r>
-              <w:rPr>
-                <w:b/>
-                <w:bCs/>
-              </w:rPr>
-              <w:lastRenderedPageBreak/>
-              <w:t>Thư mục lib:</w:t>
-            </w:r>
-            <w:r>
-              <w:t xml:space="preserve"> Chứa thư viện </w:t>
-            </w:r>
-            <w:r>
-              <w:t>ngoài</w:t>
-            </w:r>
-            <w:r>
-              <w:t>,</w:t>
-            </w:r>
-            <w:r>
-              <w:t xml:space="preserve"> </w:t>
-            </w:r>
-            <w:r>
-              <w:t>phục vụ thực hiện chương trình</w:t>
-            </w:r>
-            <w:r>
-              <w:t>.</w:t>
+            <w:tcW w:w="4751" w:type="dxa"/>
+            <w:vMerge/>
+          </w:tcPr>
+          <w:p>
+            <w:pPr>
+              <w:spacing w:line="276" w:lineRule="auto"/>
+              <w:jc w:val="both"/>
+              <w:rPr>
+                <w:b/>
+                <w:bCs/>
+              </w:rPr>
+            </w:pPr>
+          </w:p>
+        </w:tc>
+        <w:tc>
+          <w:tcPr>
+            <w:tcW w:w="4743" w:type="dxa"/>
+          </w:tcPr>
+          <w:p>
+            <w:pPr>
+              <w:spacing w:line="276" w:lineRule="auto"/>
+              <w:jc w:val="both"/>
+              <w:rPr>
+                <w:b/>
+                <w:bCs/>
+              </w:rPr>
+            </w:pPr>
+            <w:r>
+              <w:rPr>
+                <w:b/>
+                <w:bCs/>
+              </w:rPr>
+              <w:t>Dialog</w:t>
+            </w:r>
+          </w:p>
+          <w:p>
+            <w:pPr>
+              <w:spacing w:line="276" w:lineRule="auto"/>
+              <w:jc w:val="both"/>
+            </w:pPr>
+            <w:r>
+              <w:t>Form giao diện các thông báo</w:t>
+            </w:r>
+          </w:p>
+        </w:tc>
+      </w:tr>
+      <w:tr>
+        <w:trPr>
+          <w:trHeight w:val="142"/>
+        </w:trPr>
+        <w:tc>
+          <w:tcPr>
+            <w:tcW w:w="4751" w:type="dxa"/>
+            <w:vMerge/>
+          </w:tcPr>
+          <w:p>
+            <w:pPr>
+              <w:spacing w:line="276" w:lineRule="auto"/>
+              <w:jc w:val="both"/>
+              <w:rPr>
+                <w:b/>
+                <w:bCs/>
+              </w:rPr>
+            </w:pPr>
+          </w:p>
+        </w:tc>
+        <w:tc>
+          <w:tcPr>
+            <w:tcW w:w="4743" w:type="dxa"/>
+          </w:tcPr>
+          <w:p>
+            <w:pPr>
+              <w:spacing w:line="276" w:lineRule="auto"/>
+              <w:jc w:val="both"/>
+              <w:rPr>
+                <w:b/>
+                <w:bCs/>
+              </w:rPr>
+            </w:pPr>
+            <w:r>
+              <w:rPr>
+                <w:b/>
+                <w:bCs/>
+              </w:rPr>
+              <w:t>Window</w:t>
+            </w:r>
+          </w:p>
+          <w:p>
+            <w:pPr>
+              <w:spacing w:line="276" w:lineRule="auto"/>
+              <w:jc w:val="both"/>
+            </w:pPr>
+            <w:r>
+              <w:t>Form trừu tượng về một cửa sổ chương trình</w:t>
+            </w:r>
+          </w:p>
+        </w:tc>
+      </w:tr>
+      <w:tr>
+        <w:trPr>
+          <w:trHeight w:val="214"/>
+        </w:trPr>
+        <w:tc>
+          <w:tcPr>
+            <w:tcW w:w="4751" w:type="dxa"/>
+            <w:vMerge w:val="restart"/>
+          </w:tcPr>
+          <w:p>
+            <w:pPr>
+              <w:spacing w:line="276" w:lineRule="auto"/>
+              <w:jc w:val="both"/>
+              <w:rPr>
+                <w:b/>
+                <w:bCs/>
+              </w:rPr>
+            </w:pPr>
+            <w:r>
+              <w:rPr>
+                <w:b/>
+                <w:bCs/>
+              </w:rPr>
+              <w:t>util</w:t>
+            </w:r>
+          </w:p>
+          <w:p>
+            <w:pPr>
+              <w:spacing w:line="276" w:lineRule="auto"/>
+              <w:jc w:val="both"/>
+            </w:pPr>
+            <w:r>
+              <w:t>Chứa tiện ích chương trình</w:t>
+            </w:r>
+          </w:p>
+        </w:tc>
+        <w:tc>
+          <w:tcPr>
+            <w:tcW w:w="4743" w:type="dxa"/>
+          </w:tcPr>
+          <w:p>
+            <w:pPr>
+              <w:spacing w:line="276" w:lineRule="auto"/>
+              <w:jc w:val="both"/>
+              <w:rPr>
+                <w:b/>
+                <w:bCs/>
+              </w:rPr>
+            </w:pPr>
+            <w:r>
+              <w:rPr>
+                <w:b/>
+                <w:bCs/>
+              </w:rPr>
+              <w:t>Calculate</w:t>
+            </w:r>
+          </w:p>
+          <w:p>
+            <w:pPr>
+              <w:spacing w:line="276" w:lineRule="auto"/>
+              <w:jc w:val="both"/>
+            </w:pPr>
+            <w:r>
+              <w:t>Chứa các hàm tính toán</w:t>
+            </w:r>
+          </w:p>
+        </w:tc>
+      </w:tr>
+      <w:tr>
+        <w:trPr>
+          <w:trHeight w:val="214"/>
+        </w:trPr>
+        <w:tc>
+          <w:tcPr>
+            <w:tcW w:w="4751" w:type="dxa"/>
+            <w:vMerge/>
+          </w:tcPr>
+          <w:p>
+            <w:pPr>
+              <w:spacing w:line="276" w:lineRule="auto"/>
+              <w:jc w:val="both"/>
+              <w:rPr>
+                <w:b/>
+                <w:bCs/>
+              </w:rPr>
+            </w:pPr>
+          </w:p>
+        </w:tc>
+        <w:tc>
+          <w:tcPr>
+            <w:tcW w:w="4743" w:type="dxa"/>
+          </w:tcPr>
+          <w:p>
+            <w:pPr>
+              <w:spacing w:line="276" w:lineRule="auto"/>
+              <w:jc w:val="both"/>
+              <w:rPr>
+                <w:b/>
+                <w:bCs/>
+              </w:rPr>
+            </w:pPr>
+            <w:r>
+              <w:rPr>
+                <w:b/>
+                <w:bCs/>
+              </w:rPr>
+              <w:t>NumberProcessing</w:t>
+            </w:r>
+          </w:p>
+          <w:p>
+            <w:pPr>
+              <w:spacing w:line="276" w:lineRule="auto"/>
+              <w:jc w:val="both"/>
+            </w:pPr>
+            <w:r>
+              <w:t>Chứa các hàm xử lí số</w:t>
             </w:r>
           </w:p>
         </w:tc>
@@ -4184,114 +4075,10 @@
     </w:tbl>
     <w:p>
       <w:pPr>
-        <w:spacing w:line="276" w:lineRule="auto"/>
-        <w:jc w:val="both"/>
-      </w:pPr>
-    </w:p>
-    <w:p>
-      <w:pPr>
-        <w:pStyle w:val="ListParagraph"/>
-        <w:numPr>
-          <w:ilvl w:val="2"/>
-          <w:numId w:val="4"/>
-        </w:numPr>
-        <w:spacing w:line="276" w:lineRule="auto"/>
-        <w:jc w:val="both"/>
-        <w:rPr>
-          <w:b/>
-          <w:bCs/>
-        </w:rPr>
-      </w:pPr>
-      <w:r>
-        <w:rPr>
-          <w:b/>
-          <w:bCs/>
-        </w:rPr>
-        <w:t xml:space="preserve">Luồng </w:t>
-      </w:r>
-      <w:r>
-        <w:rPr>
-          <w:b/>
-          <w:bCs/>
-        </w:rPr>
-        <w:t>tương tác</w:t>
-      </w:r>
-    </w:p>
-    <w:p>
-      <w:pPr>
-        <w:spacing w:line="276" w:lineRule="auto"/>
-        <w:ind w:left="360"/>
-        <w:jc w:val="both"/>
-        <w:rPr>
-          <w:b/>
-          <w:bCs/>
-        </w:rPr>
-      </w:pPr>
-    </w:p>
-    <w:p>
-      <w:pPr>
-        <w:spacing w:line="276" w:lineRule="auto"/>
-        <w:jc w:val="both"/>
-        <w:rPr>
-          <w:b/>
-          <w:bCs/>
-        </w:rPr>
+        <w:spacing w:after="160" w:line="259" w:lineRule="auto"/>
       </w:pPr>
       <w:bookmarkStart w:id="0" w:name="_GoBack"/>
-      <w:r>
-        <w:rPr>
-          <w:b/>
-          <w:bCs/>
-          <w:noProof/>
-        </w:rPr>
-        <w:drawing>
-          <wp:inline distT="0" distB="0" distL="0" distR="0" wp14:anchorId="688B42E1" wp14:editId="60DFCD79">
-            <wp:extent cx="6263640" cy="4150995"/>
-            <wp:effectExtent l="0" t="0" r="3810" b="1905"/>
-            <wp:docPr id="8" name="Picture 8"/>
-            <wp:cNvGraphicFramePr>
-              <a:graphicFrameLocks xmlns:a="http://schemas.openxmlformats.org/drawingml/2006/main" noChangeAspect="1"/>
-            </wp:cNvGraphicFramePr>
-            <a:graphic xmlns:a="http://schemas.openxmlformats.org/drawingml/2006/main">
-              <a:graphicData uri="http://schemas.openxmlformats.org/drawingml/2006/picture">
-                <pic:pic xmlns:pic="http://schemas.openxmlformats.org/drawingml/2006/picture">
-                  <pic:nvPicPr>
-                    <pic:cNvPr id="8" name="So do luong.png"/>
-                    <pic:cNvPicPr/>
-                  </pic:nvPicPr>
-                  <pic:blipFill>
-                    <a:blip r:embed="rId18" cstate="print">
-                      <a:extLst>
-                        <a:ext uri="{28A0092B-C50C-407E-A947-70E740481C1C}">
-                          <a14:useLocalDpi xmlns:a14="http://schemas.microsoft.com/office/drawing/2010/main" val="0"/>
-                        </a:ext>
-                      </a:extLst>
-                    </a:blip>
-                    <a:stretch>
-                      <a:fillRect/>
-                    </a:stretch>
-                  </pic:blipFill>
-                  <pic:spPr>
-                    <a:xfrm>
-                      <a:off x="0" y="0"/>
-                      <a:ext cx="6263640" cy="4150995"/>
-                    </a:xfrm>
-                    <a:prstGeom prst="rect">
-                      <a:avLst/>
-                    </a:prstGeom>
-                  </pic:spPr>
-                </pic:pic>
-              </a:graphicData>
-            </a:graphic>
-          </wp:inline>
-        </w:drawing>
-      </w:r>
       <w:bookmarkEnd w:id="0"/>
-    </w:p>
-    <w:p>
-      <w:pPr>
-        <w:spacing w:after="160" w:line="259" w:lineRule="auto"/>
-      </w:pPr>
     </w:p>
     <w:p>
       <w:pPr>
@@ -6288,7 +6075,7 @@
 </file>
 
 <file path=customXml/itemProps1.xml><?xml version="1.0" encoding="utf-8"?>
-<ds:datastoreItem xmlns:ds="http://schemas.openxmlformats.org/officeDocument/2006/customXml" ds:itemID="{77F32D53-25B9-40A7-B7FD-81A102FA06D5}">
+<ds:datastoreItem xmlns:ds="http://schemas.openxmlformats.org/officeDocument/2006/customXml" ds:itemID="{9325F1A4-6970-4762-B31F-680D92B1219E}">
   <ds:schemaRefs>
     <ds:schemaRef ds:uri="http://schemas.openxmlformats.org/officeDocument/2006/bibliography"/>
   </ds:schemaRefs>

</xml_diff>

<commit_message>
Cập nhật báo cáo 21/11 10:18 PM
</commit_message>
<xml_diff>
--- a/eclipse_code/Quanlikhobai/doc/BTL nhom 13.docx
+++ b/eclipse_code/Quanlikhobai/doc/BTL nhom 13.docx
@@ -575,7 +575,6 @@
           <w:sz w:val="28"/>
           <w:szCs w:val="24"/>
         </w:rPr>
-        <w:lastRenderedPageBreak/>
         <w:t>Phân công thực hiện</w:t>
       </w:r>
     </w:p>
@@ -1552,6 +1551,7 @@
           <w:sz w:val="28"/>
           <w:szCs w:val="24"/>
         </w:rPr>
+        <w:lastRenderedPageBreak/>
         <w:t>Giới thiệu chung</w:t>
       </w:r>
     </w:p>
@@ -2691,6 +2691,74 @@
     <w:p>
       <w:pPr>
         <w:pStyle w:val="ListParagraph"/>
+        <w:spacing w:line="276" w:lineRule="auto"/>
+        <w:ind w:left="1080"/>
+        <w:rPr>
+          <w:b/>
+          <w:bCs/>
+        </w:rPr>
+      </w:pPr>
+      <w:r>
+        <w:rPr>
+          <w:b/>
+          <w:bCs/>
+          <w:noProof/>
+        </w:rPr>
+        <w:drawing>
+          <wp:inline distT="0" distB="0" distL="0" distR="0" wp14:anchorId="3C50F204" wp14:editId="22C1EAC3">
+            <wp:extent cx="5100978" cy="3986561"/>
+            <wp:effectExtent l="0" t="0" r="4445" b="0"/>
+            <wp:docPr id="10" name="Picture 10" descr="A close up of a map&#10;&#10;Description automatically generated"/>
+            <wp:cNvGraphicFramePr>
+              <a:graphicFrameLocks xmlns:a="http://schemas.openxmlformats.org/drawingml/2006/main" noChangeAspect="1"/>
+            </wp:cNvGraphicFramePr>
+            <a:graphic xmlns:a="http://schemas.openxmlformats.org/drawingml/2006/main">
+              <a:graphicData uri="http://schemas.openxmlformats.org/drawingml/2006/picture">
+                <pic:pic xmlns:pic="http://schemas.openxmlformats.org/drawingml/2006/picture">
+                  <pic:nvPicPr>
+                    <pic:cNvPr id="10" name="ClassDiagram.png"/>
+                    <pic:cNvPicPr/>
+                  </pic:nvPicPr>
+                  <pic:blipFill>
+                    <a:blip r:embed="rId18" cstate="print">
+                      <a:extLst>
+                        <a:ext uri="{28A0092B-C50C-407E-A947-70E740481C1C}">
+                          <a14:useLocalDpi xmlns:a14="http://schemas.microsoft.com/office/drawing/2010/main" val="0"/>
+                        </a:ext>
+                      </a:extLst>
+                    </a:blip>
+                    <a:stretch>
+                      <a:fillRect/>
+                    </a:stretch>
+                  </pic:blipFill>
+                  <pic:spPr>
+                    <a:xfrm>
+                      <a:off x="0" y="0"/>
+                      <a:ext cx="5105647" cy="3990210"/>
+                    </a:xfrm>
+                    <a:prstGeom prst="rect">
+                      <a:avLst/>
+                    </a:prstGeom>
+                  </pic:spPr>
+                </pic:pic>
+              </a:graphicData>
+            </a:graphic>
+          </wp:inline>
+        </w:drawing>
+      </w:r>
+    </w:p>
+    <w:p>
+      <w:pPr>
+        <w:spacing w:line="276" w:lineRule="auto"/>
+        <w:rPr>
+          <w:b/>
+          <w:bCs/>
+        </w:rPr>
+      </w:pPr>
+    </w:p>
+    <w:p>
+      <w:pPr>
+        <w:pStyle w:val="ListParagraph"/>
         <w:numPr>
           <w:ilvl w:val="1"/>
           <w:numId w:val="4"/>
@@ -2734,24 +2802,46 @@
           <w:b/>
           <w:bCs/>
         </w:rPr>
-        <w:t>óng gói và phương thức</w:t>
+        <w:t>óng gói</w:t>
+      </w:r>
+      <w:r>
+        <w:rPr>
+          <w:b/>
+          <w:bCs/>
+        </w:rPr>
+        <w:t>. Miêu tả</w:t>
+      </w:r>
+      <w:r>
+        <w:rPr>
+          <w:b/>
+          <w:bCs/>
+        </w:rPr>
+        <w:t xml:space="preserve"> lớp và</w:t>
+      </w:r>
+      <w:r>
+        <w:rPr>
+          <w:b/>
+          <w:bCs/>
+        </w:rPr>
+        <w:t xml:space="preserve"> phương thức</w:t>
       </w:r>
     </w:p>
     <w:tbl>
       <w:tblPr>
         <w:tblStyle w:val="TableGrid"/>
-        <w:tblW w:w="0" w:type="auto"/>
+        <w:tblW w:w="10125" w:type="dxa"/>
         <w:tblInd w:w="360" w:type="dxa"/>
         <w:tblLook w:val="04A0" w:firstRow="1" w:lastRow="0" w:firstColumn="1" w:lastColumn="0" w:noHBand="0" w:noVBand="1"/>
       </w:tblPr>
       <w:tblGrid>
-        <w:gridCol w:w="4751"/>
-        <w:gridCol w:w="4743"/>
+        <w:gridCol w:w="2434"/>
+        <w:gridCol w:w="2740"/>
+        <w:gridCol w:w="4951"/>
       </w:tblGrid>
       <w:tr>
         <w:tc>
           <w:tcPr>
-            <w:tcW w:w="4751" w:type="dxa"/>
+            <w:tcW w:w="2434" w:type="dxa"/>
           </w:tcPr>
           <w:p>
             <w:pPr>
@@ -2773,7 +2863,7 @@
         </w:tc>
         <w:tc>
           <w:tcPr>
-            <w:tcW w:w="4743" w:type="dxa"/>
+            <w:tcW w:w="2740" w:type="dxa"/>
           </w:tcPr>
           <w:p>
             <w:pPr>
@@ -2790,6 +2880,28 @@
                 <w:bCs/>
               </w:rPr>
               <w:t>Lớp</w:t>
+            </w:r>
+          </w:p>
+        </w:tc>
+        <w:tc>
+          <w:tcPr>
+            <w:tcW w:w="4951" w:type="dxa"/>
+          </w:tcPr>
+          <w:p>
+            <w:pPr>
+              <w:spacing w:line="276" w:lineRule="auto"/>
+              <w:jc w:val="both"/>
+              <w:rPr>
+                <w:b/>
+                <w:bCs/>
+              </w:rPr>
+            </w:pPr>
+            <w:r>
+              <w:rPr>
+                <w:b/>
+                <w:bCs/>
+              </w:rPr>
+              <w:t>Phương thức</w:t>
             </w:r>
           </w:p>
         </w:tc>
@@ -2797,7 +2909,7 @@
       <w:tr>
         <w:tc>
           <w:tcPr>
-            <w:tcW w:w="4751" w:type="dxa"/>
+            <w:tcW w:w="2434" w:type="dxa"/>
           </w:tcPr>
           <w:p>
             <w:pPr>
@@ -2828,7 +2940,7 @@
         </w:tc>
         <w:tc>
           <w:tcPr>
-            <w:tcW w:w="4743" w:type="dxa"/>
+            <w:tcW w:w="2740" w:type="dxa"/>
           </w:tcPr>
           <w:p>
             <w:pPr>
@@ -2853,11 +2965,23 @@
               <w:jc w:val="both"/>
             </w:pPr>
             <w:r>
-              <w:t>P</w:t>
-            </w:r>
-            <w:r>
-              <w:t>hương thức khởi động</w:t>
-            </w:r>
+              <w:t>Phương thức khởi động</w:t>
+            </w:r>
+          </w:p>
+        </w:tc>
+        <w:tc>
+          <w:tcPr>
+            <w:tcW w:w="4951" w:type="dxa"/>
+          </w:tcPr>
+          <w:p>
+            <w:pPr>
+              <w:spacing w:line="276" w:lineRule="auto"/>
+              <w:jc w:val="both"/>
+              <w:rPr>
+                <w:b/>
+                <w:bCs/>
+              </w:rPr>
+            </w:pPr>
           </w:p>
         </w:tc>
       </w:tr>
@@ -2867,7 +2991,7 @@
         </w:trPr>
         <w:tc>
           <w:tcPr>
-            <w:tcW w:w="4751" w:type="dxa"/>
+            <w:tcW w:w="2434" w:type="dxa"/>
             <w:vMerge w:val="restart"/>
           </w:tcPr>
           <w:p>
@@ -2899,7 +3023,7 @@
         </w:tc>
         <w:tc>
           <w:tcPr>
-            <w:tcW w:w="4743" w:type="dxa"/>
+            <w:tcW w:w="2740" w:type="dxa"/>
           </w:tcPr>
           <w:p>
             <w:pPr>
@@ -2924,10 +3048,58 @@
               <w:jc w:val="both"/>
             </w:pPr>
             <w:r>
-              <w:t>C</w:t>
-            </w:r>
-            <w:r>
-              <w:t>hứa phương thức điều khiển trích xuất hoặc kết xuất dữ liệu lên giao diện</w:t>
+              <w:t xml:space="preserve">Chứa phương thức điều khiển trích xuất hoặc kết </w:t>
+            </w:r>
+            <w:r>
+              <w:lastRenderedPageBreak/>
+              <w:t>xuất dữ liệu lên giao diện</w:t>
+            </w:r>
+          </w:p>
+        </w:tc>
+        <w:tc>
+          <w:tcPr>
+            <w:tcW w:w="4951" w:type="dxa"/>
+          </w:tcPr>
+          <w:p>
+            <w:r>
+              <w:lastRenderedPageBreak/>
+              <w:t xml:space="preserve">. </w:t>
+            </w:r>
+            <w:proofErr w:type="gramStart"/>
+            <w:r>
+              <w:t>refreshTable(</w:t>
+            </w:r>
+            <w:proofErr w:type="gramEnd"/>
+            <w:r>
+              <w:t xml:space="preserve">): </w:t>
+            </w:r>
+            <w:r>
+              <w:t xml:space="preserve">gửi yêu cầu đến </w:t>
+            </w:r>
+            <w:r>
+              <w:t>csdl</w:t>
+            </w:r>
+            <w:r>
+              <w:t xml:space="preserve"> </w:t>
+            </w:r>
+            <w:r>
+              <w:t>FrameRender().refreshTable()</w:t>
+            </w:r>
+          </w:p>
+          <w:p>
+            <w:r>
+              <w:t xml:space="preserve">. </w:t>
+            </w:r>
+            <w:proofErr w:type="gramStart"/>
+            <w:r>
+              <w:t>selectRow(</w:t>
+            </w:r>
+            <w:proofErr w:type="gramEnd"/>
+            <w:r>
+              <w:t>): gửi yêu cầu đến csdl</w:t>
+            </w:r>
+            <w:r>
+              <w:t xml:space="preserve"> FrameRender().selectRow()</w:t>
             </w:r>
           </w:p>
         </w:tc>
@@ -2938,7 +3110,7 @@
         </w:trPr>
         <w:tc>
           <w:tcPr>
-            <w:tcW w:w="4751" w:type="dxa"/>
+            <w:tcW w:w="2434" w:type="dxa"/>
             <w:vMerge/>
           </w:tcPr>
           <w:p>
@@ -2950,7 +3122,7 @@
         </w:tc>
         <w:tc>
           <w:tcPr>
-            <w:tcW w:w="4743" w:type="dxa"/>
+            <w:tcW w:w="2740" w:type="dxa"/>
           </w:tcPr>
           <w:p>
             <w:pPr>
@@ -2975,13 +3147,98 @@
               <w:jc w:val="both"/>
             </w:pPr>
             <w:r>
-              <w:t>C</w:t>
-            </w:r>
-            <w:r>
-              <w:t>hứa phương thức điều khiển trích xuất hoặc kết xuất dữ liệ</w:t>
-            </w:r>
-            <w:r>
-              <w:t>u cho việc thay đổi Hợp đồng</w:t>
+              <w:t>Chứa phương thức điều khiển trích xuất hoặc kết xuất dữ liệu cho việc thay đổi Hợp đồng</w:t>
+            </w:r>
+          </w:p>
+        </w:tc>
+        <w:tc>
+          <w:tcPr>
+            <w:tcW w:w="4951" w:type="dxa"/>
+          </w:tcPr>
+          <w:p>
+            <w:r>
+              <w:t>. insertHopDong</w:t>
+            </w:r>
+            <w:r>
+              <w:t xml:space="preserve">: gửi yêu cầu đến </w:t>
+            </w:r>
+            <w:proofErr w:type="gramStart"/>
+            <w:r>
+              <w:t>ModifiedQuery(</w:t>
+            </w:r>
+            <w:proofErr w:type="gramEnd"/>
+            <w:r>
+              <w:t>).insertHopDong</w:t>
+            </w:r>
+          </w:p>
+          <w:p>
+            <w:r>
+              <w:t xml:space="preserve">. </w:t>
+            </w:r>
+            <w:proofErr w:type="gramStart"/>
+            <w:r>
+              <w:t>deleteHopDong(</w:t>
+            </w:r>
+            <w:proofErr w:type="gramEnd"/>
+            <w:r>
+              <w:t>): gửi yêu cầu đến</w:t>
+            </w:r>
+            <w:r>
+              <w:t xml:space="preserve"> ModifiedQuery().deleteHopDong</w:t>
+            </w:r>
+          </w:p>
+          <w:p>
+            <w:r>
+              <w:t>. updateHopDong: gửi yêu cầu đến ModifiedQuery(</w:t>
+            </w:r>
+            <w:proofErr w:type="gramStart"/>
+            <w:r>
+              <w:t>).updateHopDong</w:t>
+            </w:r>
+            <w:proofErr w:type="gramEnd"/>
+            <w:r>
+              <w:t>()</w:t>
+            </w:r>
+          </w:p>
+          <w:p>
+            <w:r>
+              <w:t>. tcx_</w:t>
+            </w:r>
+            <w:proofErr w:type="gramStart"/>
+            <w:r>
+              <w:t>bsDeleteIsEmpty</w:t>
+            </w:r>
+            <w:r>
+              <w:t>(</w:t>
+            </w:r>
+            <w:proofErr w:type="gramEnd"/>
+            <w:r>
+              <w:t>)</w:t>
+            </w:r>
+            <w:r>
+              <w:t>: kiểm tra xem có trường nào trống thoả mãn việc nhấn nút Xoá HD</w:t>
+            </w:r>
+          </w:p>
+          <w:p>
+            <w:r>
+              <w:t>.</w:t>
+            </w:r>
+            <w:r>
+              <w:t xml:space="preserve"> </w:t>
+            </w:r>
+            <w:proofErr w:type="gramStart"/>
+            <w:r>
+              <w:t>nineElementIsEmpty</w:t>
+            </w:r>
+            <w:r>
+              <w:t>(</w:t>
+            </w:r>
+            <w:proofErr w:type="gramEnd"/>
+            <w:r>
+              <w:t>)</w:t>
+            </w:r>
+            <w:r>
+              <w:t>: 9 yếu tố bắt buộc bị thiếu</w:t>
             </w:r>
           </w:p>
         </w:tc>
@@ -2992,7 +3249,7 @@
         </w:trPr>
         <w:tc>
           <w:tcPr>
-            <w:tcW w:w="4751" w:type="dxa"/>
+            <w:tcW w:w="2434" w:type="dxa"/>
             <w:vMerge/>
           </w:tcPr>
           <w:p>
@@ -3004,7 +3261,7 @@
         </w:tc>
         <w:tc>
           <w:tcPr>
-            <w:tcW w:w="4743" w:type="dxa"/>
+            <w:tcW w:w="2740" w:type="dxa"/>
           </w:tcPr>
           <w:p>
             <w:pPr>
@@ -3029,10 +3286,102 @@
               <w:jc w:val="both"/>
             </w:pPr>
             <w:r>
-              <w:t>chứa phương thức điều khiển trích xuất hoặc kết xuất dữ liệu</w:t>
-            </w:r>
-            <w:r>
-              <w:t xml:space="preserve"> cho tìm kiếm</w:t>
+              <w:t>chứa phương thức điều khiển trích xuất hoặc kết xuất dữ liệu cho tìm kiếm</w:t>
+            </w:r>
+          </w:p>
+        </w:tc>
+        <w:tc>
+          <w:tcPr>
+            <w:tcW w:w="4951" w:type="dxa"/>
+          </w:tcPr>
+          <w:p>
+            <w:r>
+              <w:t xml:space="preserve">. </w:t>
+            </w:r>
+            <w:proofErr w:type="gramStart"/>
+            <w:r>
+              <w:t>tenChuXeSearchResult(</w:t>
+            </w:r>
+            <w:proofErr w:type="gramEnd"/>
+            <w:r>
+              <w:t>): gọi đến SearchQuery().tenChuXeSearchResult()</w:t>
+            </w:r>
+          </w:p>
+          <w:p>
+            <w:r>
+              <w:t xml:space="preserve">. </w:t>
+            </w:r>
+            <w:proofErr w:type="gramStart"/>
+            <w:r>
+              <w:t>bienSoSearchResult(</w:t>
+            </w:r>
+            <w:proofErr w:type="gramEnd"/>
+            <w:r>
+              <w:t>): gọi đến SearchQuery().bienSoSearchResult()</w:t>
+            </w:r>
+          </w:p>
+          <w:p>
+            <w:r>
+              <w:t xml:space="preserve">. </w:t>
+            </w:r>
+            <w:proofErr w:type="gramStart"/>
+            <w:r>
+              <w:t>loaiXeSearchResult(</w:t>
+            </w:r>
+            <w:proofErr w:type="gramEnd"/>
+            <w:r>
+              <w:t>): gọi đến</w:t>
+            </w:r>
+          </w:p>
+          <w:p>
+            <w:r>
+              <w:t>SearchQuery(</w:t>
+            </w:r>
+            <w:proofErr w:type="gramStart"/>
+            <w:r>
+              <w:t>).loaiXeSearchResult</w:t>
+            </w:r>
+            <w:proofErr w:type="gramEnd"/>
+            <w:r>
+              <w:t>()</w:t>
+            </w:r>
+          </w:p>
+          <w:p>
+            <w:r>
+              <w:t xml:space="preserve">. </w:t>
+            </w:r>
+            <w:proofErr w:type="gramStart"/>
+            <w:r>
+              <w:t>searchIsEmpty(</w:t>
+            </w:r>
+            <w:proofErr w:type="gramEnd"/>
+            <w:r>
+              <w:t>): kiểm tra xem trường tìm kiếm có bị trống?</w:t>
+            </w:r>
+          </w:p>
+          <w:p>
+            <w:r>
+              <w:t xml:space="preserve">. </w:t>
+            </w:r>
+            <w:proofErr w:type="gramStart"/>
+            <w:r>
+              <w:t>checkBoxChecked(</w:t>
+            </w:r>
+            <w:proofErr w:type="gramEnd"/>
+            <w:r>
+              <w:t xml:space="preserve">): kiểm tra xem checkbox kiểm tra </w:t>
+            </w:r>
+            <w:r>
+              <w:t xml:space="preserve">&gt; </w:t>
+            </w:r>
+            <w:r>
+              <w:t xml:space="preserve">2 triệu có </w:t>
+            </w:r>
+            <w:r>
+              <w:t>được tích không</w:t>
+            </w:r>
+            <w:r>
+              <w:t>?</w:t>
             </w:r>
           </w:p>
         </w:tc>
@@ -3043,17 +3392,18 @@
         </w:trPr>
         <w:tc>
           <w:tcPr>
-            <w:tcW w:w="4751" w:type="dxa"/>
-          </w:tcPr>
-          <w:p>
-            <w:pPr>
-              <w:spacing w:line="276" w:lineRule="auto"/>
-              <w:jc w:val="both"/>
-              <w:rPr>
-                <w:b/>
-                <w:bCs/>
-              </w:rPr>
-            </w:pPr>
+            <w:tcW w:w="2434" w:type="dxa"/>
+          </w:tcPr>
+          <w:p>
+            <w:pPr>
+              <w:spacing w:line="276" w:lineRule="auto"/>
+              <w:jc w:val="both"/>
+              <w:rPr>
+                <w:b/>
+                <w:bCs/>
+              </w:rPr>
+            </w:pPr>
+            <w:proofErr w:type="gramStart"/>
             <w:r>
               <w:rPr>
                 <w:b/>
@@ -3061,6 +3411,7 @@
               </w:rPr>
               <w:t>database.connect</w:t>
             </w:r>
+            <w:proofErr w:type="gramEnd"/>
           </w:p>
           <w:p>
             <w:pPr>
@@ -3074,7 +3425,7 @@
         </w:tc>
         <w:tc>
           <w:tcPr>
-            <w:tcW w:w="4743" w:type="dxa"/>
+            <w:tcW w:w="2740" w:type="dxa"/>
           </w:tcPr>
           <w:p>
             <w:pPr>
@@ -3099,10 +3450,38 @@
               <w:jc w:val="both"/>
             </w:pPr>
             <w:r>
-              <w:t>C</w:t>
-            </w:r>
-            <w:r>
-              <w:t>hứa phương thức Khởi tạo lười biếng nhằm kết nối csdl</w:t>
+              <w:t>Chứa phương thức Khởi tạo lười biếng nhằm kết nối csdl</w:t>
+            </w:r>
+          </w:p>
+        </w:tc>
+        <w:tc>
+          <w:tcPr>
+            <w:tcW w:w="4951" w:type="dxa"/>
+          </w:tcPr>
+          <w:p>
+            <w:r>
+              <w:t xml:space="preserve">. </w:t>
+            </w:r>
+            <w:proofErr w:type="gramStart"/>
+            <w:r>
+              <w:t>getConnection(</w:t>
+            </w:r>
+            <w:proofErr w:type="gramEnd"/>
+            <w:r>
+              <w:t>): lấy kết nối từ conn</w:t>
+            </w:r>
+          </w:p>
+          <w:p>
+            <w:r>
+              <w:t xml:space="preserve">. </w:t>
+            </w:r>
+            <w:proofErr w:type="gramStart"/>
+            <w:r>
+              <w:t>getInstance(</w:t>
+            </w:r>
+            <w:proofErr w:type="gramEnd"/>
+            <w:r>
+              <w:t>): khởi tạo lười biếng</w:t>
             </w:r>
           </w:p>
         </w:tc>
@@ -3113,7 +3492,7 @@
         </w:trPr>
         <w:tc>
           <w:tcPr>
-            <w:tcW w:w="4751" w:type="dxa"/>
+            <w:tcW w:w="2434" w:type="dxa"/>
             <w:vMerge w:val="restart"/>
           </w:tcPr>
           <w:p>
@@ -3125,6 +3504,7 @@
                 <w:bCs/>
               </w:rPr>
             </w:pPr>
+            <w:proofErr w:type="gramStart"/>
             <w:r>
               <w:rPr>
                 <w:b/>
@@ -3132,6 +3512,7 @@
               </w:rPr>
               <w:t>database.processing</w:t>
             </w:r>
+            <w:proofErr w:type="gramEnd"/>
           </w:p>
           <w:p>
             <w:pPr>
@@ -3145,7 +3526,7 @@
         </w:tc>
         <w:tc>
           <w:tcPr>
-            <w:tcW w:w="4743" w:type="dxa"/>
+            <w:tcW w:w="2740" w:type="dxa"/>
           </w:tcPr>
           <w:p>
             <w:pPr>
@@ -3170,10 +3551,64 @@
               <w:jc w:val="both"/>
             </w:pPr>
             <w:r>
-              <w:t>K</w:t>
-            </w:r>
-            <w:r>
-              <w:t>ết xuất cơ sở dữ liệu để hiển thị lên Form</w:t>
+              <w:t>Kết xuất cơ sở dữ liệu để hiển thị lên Form</w:t>
+            </w:r>
+          </w:p>
+        </w:tc>
+        <w:tc>
+          <w:tcPr>
+            <w:tcW w:w="4951" w:type="dxa"/>
+          </w:tcPr>
+          <w:p>
+            <w:r>
+              <w:t xml:space="preserve">. </w:t>
+            </w:r>
+            <w:proofErr w:type="gramStart"/>
+            <w:r>
+              <w:t>refreshTable(</w:t>
+            </w:r>
+            <w:proofErr w:type="gramEnd"/>
+            <w:r>
+              <w:t>): làm mới bảng tóm tắt</w:t>
+            </w:r>
+          </w:p>
+          <w:p>
+            <w:r>
+              <w:t xml:space="preserve">. </w:t>
+            </w:r>
+            <w:proofErr w:type="gramStart"/>
+            <w:r>
+              <w:t>selectRow(</w:t>
+            </w:r>
+            <w:proofErr w:type="gramEnd"/>
+            <w:r>
+              <w:t>): kiểm tra xem dữ liệu được chọn của mỗi hàng trên bảng là gì sau đó trích xuất vào Text Field</w:t>
+            </w:r>
+          </w:p>
+          <w:p>
+            <w:r>
+              <w:t xml:space="preserve">. </w:t>
+            </w:r>
+            <w:proofErr w:type="gramStart"/>
+            <w:r>
+              <w:t>duplicateBienSo(</w:t>
+            </w:r>
+            <w:proofErr w:type="gramEnd"/>
+            <w:r>
+              <w:t>): kiểm tra xem biển số có bị trùng lặp hay không</w:t>
+            </w:r>
+          </w:p>
+          <w:p>
+            <w:r>
+              <w:t xml:space="preserve">. </w:t>
+            </w:r>
+            <w:proofErr w:type="gramStart"/>
+            <w:r>
+              <w:t>sumVehicle(</w:t>
+            </w:r>
+            <w:proofErr w:type="gramEnd"/>
+            <w:r>
+              <w:t>): đếm xem có bao nhiêu xe đang được gửi</w:t>
             </w:r>
           </w:p>
         </w:tc>
@@ -3184,7 +3619,7 @@
         </w:trPr>
         <w:tc>
           <w:tcPr>
-            <w:tcW w:w="4751" w:type="dxa"/>
+            <w:tcW w:w="2434" w:type="dxa"/>
             <w:vMerge/>
           </w:tcPr>
           <w:p>
@@ -3196,7 +3631,7 @@
         </w:tc>
         <w:tc>
           <w:tcPr>
-            <w:tcW w:w="4743" w:type="dxa"/>
+            <w:tcW w:w="2740" w:type="dxa"/>
           </w:tcPr>
           <w:p>
             <w:pPr>
@@ -3221,10 +3656,51 @@
               <w:jc w:val="both"/>
             </w:pPr>
             <w:r>
-              <w:t>Các truy vấn</w:t>
-            </w:r>
-            <w:r>
-              <w:t xml:space="preserve"> cho việc thay đổi hợp đồng</w:t>
+              <w:t>Các truy vấn cho việc thay đổi hợp đồng</w:t>
+            </w:r>
+          </w:p>
+        </w:tc>
+        <w:tc>
+          <w:tcPr>
+            <w:tcW w:w="4951" w:type="dxa"/>
+          </w:tcPr>
+          <w:p>
+            <w:r>
+              <w:t xml:space="preserve">. </w:t>
+            </w:r>
+            <w:proofErr w:type="gramStart"/>
+            <w:r>
+              <w:t>insertHopDong(</w:t>
+            </w:r>
+            <w:proofErr w:type="gramEnd"/>
+            <w:r>
+              <w:t>): truy vấn và kết xuất dữ liệu để thêm hợp đồng</w:t>
+            </w:r>
+          </w:p>
+          <w:p>
+            <w:r>
+              <w:t xml:space="preserve">. </w:t>
+            </w:r>
+            <w:proofErr w:type="gramStart"/>
+            <w:r>
+              <w:t>deleteHopDong(</w:t>
+            </w:r>
+            <w:proofErr w:type="gramEnd"/>
+            <w:r>
+              <w:t>): truy vấn và kết xuất dữ liệu để xoá hợp đồng</w:t>
+            </w:r>
+          </w:p>
+          <w:p>
+            <w:r>
+              <w:t xml:space="preserve">. </w:t>
+            </w:r>
+            <w:proofErr w:type="gramStart"/>
+            <w:r>
+              <w:t>updateHopDong(</w:t>
+            </w:r>
+            <w:proofErr w:type="gramEnd"/>
+            <w:r>
+              <w:t>):truy vấn và kết xuất dữ liệu để sửa hợp đồng</w:t>
             </w:r>
           </w:p>
         </w:tc>
@@ -3235,7 +3711,7 @@
         </w:trPr>
         <w:tc>
           <w:tcPr>
-            <w:tcW w:w="4751" w:type="dxa"/>
+            <w:tcW w:w="2434" w:type="dxa"/>
             <w:vMerge/>
           </w:tcPr>
           <w:p>
@@ -3247,7 +3723,7 @@
         </w:tc>
         <w:tc>
           <w:tcPr>
-            <w:tcW w:w="4743" w:type="dxa"/>
+            <w:tcW w:w="2740" w:type="dxa"/>
           </w:tcPr>
           <w:p>
             <w:pPr>
@@ -3273,6 +3749,50 @@
             </w:pPr>
             <w:r>
               <w:t>Các truy vấn cho việc tìm kiếm</w:t>
+            </w:r>
+          </w:p>
+        </w:tc>
+        <w:tc>
+          <w:tcPr>
+            <w:tcW w:w="4951" w:type="dxa"/>
+          </w:tcPr>
+          <w:p>
+            <w:r>
+              <w:t xml:space="preserve">. </w:t>
+            </w:r>
+            <w:proofErr w:type="gramStart"/>
+            <w:r>
+              <w:t>tenChuXeSearchResult(</w:t>
+            </w:r>
+            <w:proofErr w:type="gramEnd"/>
+            <w:r>
+              <w:t>): truy vấn tìm kiếm chủ xe</w:t>
+            </w:r>
+          </w:p>
+          <w:p>
+            <w:r>
+              <w:t xml:space="preserve">. </w:t>
+            </w:r>
+            <w:proofErr w:type="gramStart"/>
+            <w:r>
+              <w:t>bienSoSearchResult(</w:t>
+            </w:r>
+            <w:proofErr w:type="gramEnd"/>
+            <w:r>
+              <w:t>): truy vấn tìm kiếm biển số</w:t>
+            </w:r>
+          </w:p>
+          <w:p>
+            <w:r>
+              <w:t xml:space="preserve">. </w:t>
+            </w:r>
+            <w:proofErr w:type="gramStart"/>
+            <w:r>
+              <w:t>loaiXeSearchResult(</w:t>
+            </w:r>
+            <w:proofErr w:type="gramEnd"/>
+            <w:r>
+              <w:t>): truy vấn tìm kiếm loại xe</w:t>
             </w:r>
           </w:p>
         </w:tc>
@@ -3283,17 +3803,18 @@
         </w:trPr>
         <w:tc>
           <w:tcPr>
-            <w:tcW w:w="4751" w:type="dxa"/>
-          </w:tcPr>
-          <w:p>
-            <w:pPr>
-              <w:spacing w:line="276" w:lineRule="auto"/>
-              <w:jc w:val="both"/>
-              <w:rPr>
-                <w:b/>
-                <w:bCs/>
-              </w:rPr>
-            </w:pPr>
+            <w:tcW w:w="2434" w:type="dxa"/>
+          </w:tcPr>
+          <w:p>
+            <w:pPr>
+              <w:spacing w:line="276" w:lineRule="auto"/>
+              <w:jc w:val="both"/>
+              <w:rPr>
+                <w:b/>
+                <w:bCs/>
+              </w:rPr>
+            </w:pPr>
+            <w:proofErr w:type="gramStart"/>
             <w:r>
               <w:rPr>
                 <w:b/>
@@ -3301,35 +3822,38 @@
               </w:rPr>
               <w:t>entity.contract</w:t>
             </w:r>
-          </w:p>
-          <w:p>
-            <w:pPr>
-              <w:spacing w:line="276" w:lineRule="auto"/>
-              <w:jc w:val="both"/>
-            </w:pPr>
-            <w:r>
+            <w:proofErr w:type="gramEnd"/>
+          </w:p>
+          <w:p>
+            <w:pPr>
+              <w:spacing w:line="276" w:lineRule="auto"/>
+              <w:jc w:val="both"/>
+            </w:pPr>
+            <w:r>
+              <w:lastRenderedPageBreak/>
               <w:t>Thực thể hợp đồng</w:t>
             </w:r>
           </w:p>
         </w:tc>
         <w:tc>
           <w:tcPr>
-            <w:tcW w:w="4743" w:type="dxa"/>
-          </w:tcPr>
-          <w:p>
-            <w:pPr>
-              <w:spacing w:line="276" w:lineRule="auto"/>
-              <w:jc w:val="both"/>
-              <w:rPr>
-                <w:b/>
-                <w:bCs/>
-              </w:rPr>
-            </w:pPr>
-            <w:r>
-              <w:rPr>
-                <w:b/>
-                <w:bCs/>
-              </w:rPr>
+            <w:tcW w:w="2740" w:type="dxa"/>
+          </w:tcPr>
+          <w:p>
+            <w:pPr>
+              <w:spacing w:line="276" w:lineRule="auto"/>
+              <w:jc w:val="both"/>
+              <w:rPr>
+                <w:b/>
+                <w:bCs/>
+              </w:rPr>
+            </w:pPr>
+            <w:r>
+              <w:rPr>
+                <w:b/>
+                <w:bCs/>
+              </w:rPr>
+              <w:lastRenderedPageBreak/>
               <w:t>Hopdong</w:t>
             </w:r>
           </w:p>
@@ -3339,14 +3863,24 @@
               <w:jc w:val="both"/>
             </w:pPr>
             <w:r>
-              <w:t xml:space="preserve">Khai báo </w:t>
-            </w:r>
-            <w:r>
-              <w:t>đối tượng</w:t>
-            </w:r>
-            <w:r>
-              <w:t xml:space="preserve"> hợp đồng</w:t>
-            </w:r>
+              <w:lastRenderedPageBreak/>
+              <w:t>Khai báo đối tượng hợp đồng</w:t>
+            </w:r>
+          </w:p>
+        </w:tc>
+        <w:tc>
+          <w:tcPr>
+            <w:tcW w:w="4951" w:type="dxa"/>
+          </w:tcPr>
+          <w:p>
+            <w:pPr>
+              <w:spacing w:line="276" w:lineRule="auto"/>
+              <w:jc w:val="both"/>
+              <w:rPr>
+                <w:b/>
+                <w:bCs/>
+              </w:rPr>
+            </w:pPr>
           </w:p>
         </w:tc>
       </w:tr>
@@ -3356,7 +3890,7 @@
         </w:trPr>
         <w:tc>
           <w:tcPr>
-            <w:tcW w:w="4751" w:type="dxa"/>
+            <w:tcW w:w="2434" w:type="dxa"/>
             <w:vMerge w:val="restart"/>
           </w:tcPr>
           <w:p>
@@ -3382,30 +3916,28 @@
               <w:jc w:val="both"/>
             </w:pPr>
             <w:r>
-              <w:lastRenderedPageBreak/>
               <w:t>Thực thể người dùng</w:t>
             </w:r>
           </w:p>
         </w:tc>
         <w:tc>
           <w:tcPr>
-            <w:tcW w:w="4743" w:type="dxa"/>
-          </w:tcPr>
-          <w:p>
-            <w:pPr>
-              <w:spacing w:line="276" w:lineRule="auto"/>
-              <w:jc w:val="both"/>
-              <w:rPr>
-                <w:b/>
-                <w:bCs/>
-              </w:rPr>
-            </w:pPr>
-            <w:r>
-              <w:rPr>
-                <w:b/>
-                <w:bCs/>
-              </w:rPr>
-              <w:lastRenderedPageBreak/>
+            <w:tcW w:w="2740" w:type="dxa"/>
+          </w:tcPr>
+          <w:p>
+            <w:pPr>
+              <w:spacing w:line="276" w:lineRule="auto"/>
+              <w:jc w:val="both"/>
+              <w:rPr>
+                <w:b/>
+                <w:bCs/>
+              </w:rPr>
+            </w:pPr>
+            <w:r>
+              <w:rPr>
+                <w:b/>
+                <w:bCs/>
+              </w:rPr>
               <w:t>Human</w:t>
             </w:r>
           </w:p>
@@ -3415,15 +3947,23 @@
               <w:jc w:val="both"/>
             </w:pPr>
             <w:r>
-              <w:lastRenderedPageBreak/>
-              <w:t xml:space="preserve">Khai báo </w:t>
-            </w:r>
-            <w:r>
-              <w:t>đối tượng</w:t>
-            </w:r>
-            <w:r>
-              <w:t xml:space="preserve"> Human</w:t>
-            </w:r>
+              <w:t>Khai báo đối tượng Human</w:t>
+            </w:r>
+          </w:p>
+        </w:tc>
+        <w:tc>
+          <w:tcPr>
+            <w:tcW w:w="4951" w:type="dxa"/>
+          </w:tcPr>
+          <w:p>
+            <w:pPr>
+              <w:spacing w:line="276" w:lineRule="auto"/>
+              <w:jc w:val="both"/>
+              <w:rPr>
+                <w:b/>
+                <w:bCs/>
+              </w:rPr>
+            </w:pPr>
           </w:p>
         </w:tc>
       </w:tr>
@@ -3433,7 +3973,7 @@
         </w:trPr>
         <w:tc>
           <w:tcPr>
-            <w:tcW w:w="4751" w:type="dxa"/>
+            <w:tcW w:w="2434" w:type="dxa"/>
             <w:vMerge/>
           </w:tcPr>
           <w:p>
@@ -3449,7 +3989,7 @@
         </w:tc>
         <w:tc>
           <w:tcPr>
-            <w:tcW w:w="4743" w:type="dxa"/>
+            <w:tcW w:w="2740" w:type="dxa"/>
           </w:tcPr>
           <w:p>
             <w:pPr>
@@ -3474,14 +4014,23 @@
               <w:jc w:val="both"/>
             </w:pPr>
             <w:r>
-              <w:t>Khai báo</w:t>
-            </w:r>
-            <w:r>
-              <w:t xml:space="preserve"> đối tượng</w:t>
-            </w:r>
-            <w:r>
-              <w:t xml:space="preserve"> Khách hàng</w:t>
-            </w:r>
+              <w:t>Khai báo đối tượng Khách hàng</w:t>
+            </w:r>
+          </w:p>
+        </w:tc>
+        <w:tc>
+          <w:tcPr>
+            <w:tcW w:w="4951" w:type="dxa"/>
+          </w:tcPr>
+          <w:p>
+            <w:pPr>
+              <w:spacing w:line="276" w:lineRule="auto"/>
+              <w:jc w:val="both"/>
+              <w:rPr>
+                <w:b/>
+                <w:bCs/>
+              </w:rPr>
+            </w:pPr>
           </w:p>
         </w:tc>
       </w:tr>
@@ -3491,7 +4040,7 @@
         </w:trPr>
         <w:tc>
           <w:tcPr>
-            <w:tcW w:w="4751" w:type="dxa"/>
+            <w:tcW w:w="2434" w:type="dxa"/>
             <w:vMerge w:val="restart"/>
           </w:tcPr>
           <w:p>
@@ -3503,6 +4052,7 @@
                 <w:bCs/>
               </w:rPr>
             </w:pPr>
+            <w:proofErr w:type="gramStart"/>
             <w:r>
               <w:rPr>
                 <w:b/>
@@ -3510,6 +4060,7 @@
               </w:rPr>
               <w:t>entity.vehicle</w:t>
             </w:r>
+            <w:proofErr w:type="gramEnd"/>
           </w:p>
           <w:p>
             <w:pPr>
@@ -3523,7 +4074,7 @@
         </w:tc>
         <w:tc>
           <w:tcPr>
-            <w:tcW w:w="4743" w:type="dxa"/>
+            <w:tcW w:w="2740" w:type="dxa"/>
           </w:tcPr>
           <w:p>
             <w:pPr>
@@ -3548,10 +4099,25 @@
               <w:jc w:val="both"/>
             </w:pPr>
             <w:r>
-              <w:t>Khai báo đối tượng</w:t>
-            </w:r>
-            <w:r>
-              <w:t xml:space="preserve"> phương tiện</w:t>
+              <w:t>Khai báo đối tượng phương tiện</w:t>
+            </w:r>
+          </w:p>
+        </w:tc>
+        <w:tc>
+          <w:tcPr>
+            <w:tcW w:w="4951" w:type="dxa"/>
+          </w:tcPr>
+          <w:p>
+            <w:r>
+              <w:t xml:space="preserve">. </w:t>
+            </w:r>
+            <w:proofErr w:type="gramStart"/>
+            <w:r>
+              <w:t>tinhTongTienGui(</w:t>
+            </w:r>
+            <w:proofErr w:type="gramEnd"/>
+            <w:r>
+              <w:t>): phương thức trừu tượng tính toán tiền gửi xe</w:t>
             </w:r>
           </w:p>
         </w:tc>
@@ -3562,7 +4128,7 @@
         </w:trPr>
         <w:tc>
           <w:tcPr>
-            <w:tcW w:w="4751" w:type="dxa"/>
+            <w:tcW w:w="2434" w:type="dxa"/>
             <w:vMerge/>
           </w:tcPr>
           <w:p>
@@ -3578,7 +4144,7 @@
         </w:tc>
         <w:tc>
           <w:tcPr>
-            <w:tcW w:w="4743" w:type="dxa"/>
+            <w:tcW w:w="2740" w:type="dxa"/>
           </w:tcPr>
           <w:p>
             <w:pPr>
@@ -3604,6 +4170,35 @@
             </w:pPr>
             <w:r>
               <w:t>Khai báo đối tượng xe con</w:t>
+            </w:r>
+          </w:p>
+        </w:tc>
+        <w:tc>
+          <w:tcPr>
+            <w:tcW w:w="4951" w:type="dxa"/>
+          </w:tcPr>
+          <w:p>
+            <w:pPr>
+              <w:spacing w:line="276" w:lineRule="auto"/>
+              <w:jc w:val="both"/>
+              <w:rPr>
+                <w:b/>
+                <w:bCs/>
+              </w:rPr>
+            </w:pPr>
+            <w:r>
+              <w:t xml:space="preserve">. </w:t>
+            </w:r>
+            <w:proofErr w:type="gramStart"/>
+            <w:r>
+              <w:t>tinhTongTienGui(</w:t>
+            </w:r>
+            <w:proofErr w:type="gramEnd"/>
+            <w:r>
+              <w:t xml:space="preserve">): </w:t>
+            </w:r>
+            <w:r>
+              <w:t>ghi đè</w:t>
             </w:r>
           </w:p>
         </w:tc>
@@ -3614,7 +4209,7 @@
         </w:trPr>
         <w:tc>
           <w:tcPr>
-            <w:tcW w:w="4751" w:type="dxa"/>
+            <w:tcW w:w="2434" w:type="dxa"/>
             <w:vMerge/>
           </w:tcPr>
           <w:p>
@@ -3630,7 +4225,7 @@
         </w:tc>
         <w:tc>
           <w:tcPr>
-            <w:tcW w:w="4743" w:type="dxa"/>
+            <w:tcW w:w="2740" w:type="dxa"/>
           </w:tcPr>
           <w:p>
             <w:pPr>
@@ -3656,6 +4251,35 @@
             </w:pPr>
             <w:r>
               <w:t>Khai báo đối tượng xe tải</w:t>
+            </w:r>
+          </w:p>
+        </w:tc>
+        <w:tc>
+          <w:tcPr>
+            <w:tcW w:w="4951" w:type="dxa"/>
+          </w:tcPr>
+          <w:p>
+            <w:pPr>
+              <w:spacing w:line="276" w:lineRule="auto"/>
+              <w:jc w:val="both"/>
+              <w:rPr>
+                <w:b/>
+                <w:bCs/>
+              </w:rPr>
+            </w:pPr>
+            <w:r>
+              <w:t xml:space="preserve">. </w:t>
+            </w:r>
+            <w:proofErr w:type="gramStart"/>
+            <w:r>
+              <w:t>tinhTongTienGui(</w:t>
+            </w:r>
+            <w:proofErr w:type="gramEnd"/>
+            <w:r>
+              <w:t xml:space="preserve">): </w:t>
+            </w:r>
+            <w:r>
+              <w:t>ghi đè</w:t>
             </w:r>
           </w:p>
         </w:tc>
@@ -3666,7 +4290,7 @@
         </w:trPr>
         <w:tc>
           <w:tcPr>
-            <w:tcW w:w="4751" w:type="dxa"/>
+            <w:tcW w:w="2434" w:type="dxa"/>
             <w:vMerge w:val="restart"/>
           </w:tcPr>
           <w:p>
@@ -3698,7 +4322,7 @@
         </w:tc>
         <w:tc>
           <w:tcPr>
-            <w:tcW w:w="4743" w:type="dxa"/>
+            <w:tcW w:w="2740" w:type="dxa"/>
           </w:tcPr>
           <w:p>
             <w:pPr>
@@ -3724,6 +4348,31 @@
             </w:pPr>
             <w:r>
               <w:t>Khả năng tự xoá TextField</w:t>
+            </w:r>
+          </w:p>
+        </w:tc>
+        <w:tc>
+          <w:tcPr>
+            <w:tcW w:w="4951" w:type="dxa"/>
+          </w:tcPr>
+          <w:p>
+            <w:pPr>
+              <w:spacing w:line="276" w:lineRule="auto"/>
+              <w:jc w:val="both"/>
+            </w:pPr>
+            <w:r>
+              <w:t xml:space="preserve">. </w:t>
+            </w:r>
+            <w:proofErr w:type="gramStart"/>
+            <w:r>
+              <w:t>removeField(</w:t>
+            </w:r>
+            <w:proofErr w:type="gramEnd"/>
+            <w:r>
+              <w:t>)</w:t>
+            </w:r>
+            <w:r>
+              <w:t>: tự xoá toàn bộ trường đã điền</w:t>
             </w:r>
           </w:p>
         </w:tc>
@@ -3734,7 +4383,7 @@
         </w:trPr>
         <w:tc>
           <w:tcPr>
-            <w:tcW w:w="4751" w:type="dxa"/>
+            <w:tcW w:w="2434" w:type="dxa"/>
             <w:vMerge/>
           </w:tcPr>
           <w:p>
@@ -3750,7 +4399,7 @@
         </w:tc>
         <w:tc>
           <w:tcPr>
-            <w:tcW w:w="4743" w:type="dxa"/>
+            <w:tcW w:w="2740" w:type="dxa"/>
           </w:tcPr>
           <w:p>
             <w:pPr>
@@ -3776,6 +4425,24 @@
             </w:pPr>
             <w:r>
               <w:t>Khả năng khởi tạo Form</w:t>
+            </w:r>
+          </w:p>
+        </w:tc>
+        <w:tc>
+          <w:tcPr>
+            <w:tcW w:w="4951" w:type="dxa"/>
+          </w:tcPr>
+          <w:p>
+            <w:r>
+              <w:t xml:space="preserve">. </w:t>
+            </w:r>
+            <w:proofErr w:type="gramStart"/>
+            <w:r>
+              <w:t>startFrame(</w:t>
+            </w:r>
+            <w:proofErr w:type="gramEnd"/>
+            <w:r>
+              <w:t>): khởi động form</w:t>
             </w:r>
           </w:p>
         </w:tc>
@@ -3786,7 +4453,7 @@
         </w:trPr>
         <w:tc>
           <w:tcPr>
-            <w:tcW w:w="4751" w:type="dxa"/>
+            <w:tcW w:w="2434" w:type="dxa"/>
             <w:vMerge w:val="restart"/>
           </w:tcPr>
           <w:p>
@@ -3798,6 +4465,7 @@
                 <w:bCs/>
               </w:rPr>
             </w:pPr>
+            <w:proofErr w:type="gramStart"/>
             <w:r>
               <w:rPr>
                 <w:b/>
@@ -3805,6 +4473,7 @@
               </w:rPr>
               <w:t>gui.form</w:t>
             </w:r>
+            <w:proofErr w:type="gramEnd"/>
           </w:p>
           <w:p>
             <w:pPr>
@@ -3818,7 +4487,7 @@
         </w:tc>
         <w:tc>
           <w:tcPr>
-            <w:tcW w:w="4743" w:type="dxa"/>
+            <w:tcW w:w="2740" w:type="dxa"/>
           </w:tcPr>
           <w:p>
             <w:pPr>
@@ -3845,6 +4514,61 @@
             <w:r>
               <w:t>Form giao diện chính của chương trình</w:t>
             </w:r>
+          </w:p>
+        </w:tc>
+        <w:tc>
+          <w:tcPr>
+            <w:tcW w:w="4951" w:type="dxa"/>
+          </w:tcPr>
+          <w:p>
+            <w:pPr>
+              <w:spacing w:line="276" w:lineRule="auto"/>
+              <w:jc w:val="both"/>
+            </w:pPr>
+            <w:r>
+              <w:t xml:space="preserve">. </w:t>
+            </w:r>
+            <w:proofErr w:type="gramStart"/>
+            <w:r>
+              <w:t>removeField(</w:t>
+            </w:r>
+            <w:proofErr w:type="gramEnd"/>
+            <w:r>
+              <w:t>)</w:t>
+            </w:r>
+            <w:r>
+              <w:t xml:space="preserve">: </w:t>
+            </w:r>
+            <w:r>
+              <w:t>ghi đè</w:t>
+            </w:r>
+          </w:p>
+          <w:p>
+            <w:pPr>
+              <w:spacing w:line="276" w:lineRule="auto"/>
+              <w:jc w:val="both"/>
+            </w:pPr>
+            <w:r>
+              <w:t xml:space="preserve">. </w:t>
+            </w:r>
+            <w:proofErr w:type="gramStart"/>
+            <w:r>
+              <w:t>startFrame(</w:t>
+            </w:r>
+            <w:proofErr w:type="gramEnd"/>
+            <w:r>
+              <w:t>): ghi đè</w:t>
+            </w:r>
+          </w:p>
+          <w:p>
+            <w:pPr>
+              <w:spacing w:line="276" w:lineRule="auto"/>
+              <w:jc w:val="both"/>
+              <w:rPr>
+                <w:b/>
+                <w:bCs/>
+              </w:rPr>
+            </w:pPr>
           </w:p>
         </w:tc>
       </w:tr>
@@ -3854,7 +4578,7 @@
         </w:trPr>
         <w:tc>
           <w:tcPr>
-            <w:tcW w:w="4751" w:type="dxa"/>
+            <w:tcW w:w="2434" w:type="dxa"/>
             <w:vMerge/>
           </w:tcPr>
           <w:p>
@@ -3870,7 +4594,7 @@
         </w:tc>
         <w:tc>
           <w:tcPr>
-            <w:tcW w:w="4743" w:type="dxa"/>
+            <w:tcW w:w="2740" w:type="dxa"/>
           </w:tcPr>
           <w:p>
             <w:pPr>
@@ -3896,6 +4620,154 @@
             </w:pPr>
             <w:r>
               <w:t>Form giao diện các thông báo</w:t>
+            </w:r>
+          </w:p>
+        </w:tc>
+        <w:tc>
+          <w:tcPr>
+            <w:tcW w:w="4951" w:type="dxa"/>
+          </w:tcPr>
+          <w:p>
+            <w:r>
+              <w:t xml:space="preserve">. </w:t>
+            </w:r>
+            <w:proofErr w:type="gramStart"/>
+            <w:r>
+              <w:t>databaseError(</w:t>
+            </w:r>
+            <w:proofErr w:type="gramEnd"/>
+            <w:r>
+              <w:t>): in ra màn hình lỗi csdl</w:t>
+            </w:r>
+          </w:p>
+          <w:p>
+            <w:r>
+              <w:t xml:space="preserve">. </w:t>
+            </w:r>
+            <w:proofErr w:type="gramStart"/>
+            <w:r>
+              <w:t>checkTrongTai(</w:t>
+            </w:r>
+            <w:proofErr w:type="gramEnd"/>
+            <w:r>
+              <w:t>): in ra màn hình lỗi không nhập trọng tải với xe tải</w:t>
+            </w:r>
+          </w:p>
+          <w:p>
+            <w:r>
+              <w:t xml:space="preserve">. </w:t>
+            </w:r>
+            <w:proofErr w:type="gramStart"/>
+            <w:r>
+              <w:t>duplicateBienSo(</w:t>
+            </w:r>
+            <w:proofErr w:type="gramEnd"/>
+            <w:r>
+              <w:t>): in ra màn hình lỗi trùng biển số</w:t>
+            </w:r>
+          </w:p>
+          <w:p>
+            <w:r>
+              <w:t xml:space="preserve">. </w:t>
+            </w:r>
+            <w:proofErr w:type="gramStart"/>
+            <w:r>
+              <w:t>emptyBlank(</w:t>
+            </w:r>
+            <w:proofErr w:type="gramEnd"/>
+            <w:r>
+              <w:t>): in ra màn hình lỗi không nhập trường bắt buộc</w:t>
+            </w:r>
+          </w:p>
+          <w:p>
+            <w:r>
+              <w:t xml:space="preserve">. </w:t>
+            </w:r>
+            <w:proofErr w:type="gramStart"/>
+            <w:r>
+              <w:t>deleteException(</w:t>
+            </w:r>
+            <w:proofErr w:type="gramEnd"/>
+            <w:r>
+              <w:t>): in ra màn hình lỗi xoá HD</w:t>
+            </w:r>
+          </w:p>
+          <w:p>
+            <w:r>
+              <w:t xml:space="preserve">. </w:t>
+            </w:r>
+            <w:proofErr w:type="gramStart"/>
+            <w:r>
+              <w:t>updateException(</w:t>
+            </w:r>
+            <w:proofErr w:type="gramEnd"/>
+            <w:r>
+              <w:t>): in ra màn hình lỗi sửa HD</w:t>
+            </w:r>
+          </w:p>
+          <w:p>
+            <w:r>
+              <w:t xml:space="preserve">. </w:t>
+            </w:r>
+            <w:proofErr w:type="gramStart"/>
+            <w:r>
+              <w:t>dataSave(</w:t>
+            </w:r>
+            <w:proofErr w:type="gramEnd"/>
+            <w:r>
+              <w:t>): in ra màn hình thông báo thêm HD thành công</w:t>
+            </w:r>
+          </w:p>
+          <w:p>
+            <w:r>
+              <w:t xml:space="preserve">. </w:t>
+            </w:r>
+            <w:proofErr w:type="gramStart"/>
+            <w:r>
+              <w:t>updateSave(</w:t>
+            </w:r>
+            <w:proofErr w:type="gramEnd"/>
+            <w:r>
+              <w:t>): in ra màn hình thông báo cập nhật HD thành công</w:t>
+            </w:r>
+          </w:p>
+          <w:p>
+            <w:r>
+              <w:t xml:space="preserve">. </w:t>
+            </w:r>
+            <w:proofErr w:type="gramStart"/>
+            <w:r>
+              <w:t>updateBienSoError(</w:t>
+            </w:r>
+            <w:proofErr w:type="gramEnd"/>
+            <w:r>
+              <w:t>): in ra màn hình thông báo không cho phép cập nhật biển số</w:t>
+            </w:r>
+          </w:p>
+          <w:p>
+            <w:r>
+              <w:t xml:space="preserve">. </w:t>
+            </w:r>
+            <w:proofErr w:type="gramStart"/>
+            <w:r>
+              <w:t>searchException(</w:t>
+            </w:r>
+            <w:proofErr w:type="gramEnd"/>
+            <w:r>
+              <w:t>): in ra màn hình lỗi tìm kiếm</w:t>
+            </w:r>
+          </w:p>
+          <w:p>
+            <w:r>
+              <w:t xml:space="preserve">. </w:t>
+            </w:r>
+            <w:proofErr w:type="gramStart"/>
+            <w:r>
+              <w:t>crash(</w:t>
+            </w:r>
+            <w:proofErr w:type="gramEnd"/>
+            <w:r>
+              <w:t>): in ra mành hình lỗi chương trình</w:t>
             </w:r>
           </w:p>
         </w:tc>
@@ -3906,7 +4778,7 @@
         </w:trPr>
         <w:tc>
           <w:tcPr>
-            <w:tcW w:w="4751" w:type="dxa"/>
+            <w:tcW w:w="2434" w:type="dxa"/>
             <w:vMerge/>
           </w:tcPr>
           <w:p>
@@ -3922,7 +4794,7 @@
         </w:tc>
         <w:tc>
           <w:tcPr>
-            <w:tcW w:w="4743" w:type="dxa"/>
+            <w:tcW w:w="2740" w:type="dxa"/>
           </w:tcPr>
           <w:p>
             <w:pPr>
@@ -3947,8 +4819,24 @@
               <w:jc w:val="both"/>
             </w:pPr>
             <w:r>
+              <w:lastRenderedPageBreak/>
               <w:t>Form trừu tượng về một cửa sổ chương trình</w:t>
             </w:r>
+          </w:p>
+        </w:tc>
+        <w:tc>
+          <w:tcPr>
+            <w:tcW w:w="4951" w:type="dxa"/>
+          </w:tcPr>
+          <w:p>
+            <w:pPr>
+              <w:spacing w:line="276" w:lineRule="auto"/>
+              <w:jc w:val="both"/>
+              <w:rPr>
+                <w:b/>
+                <w:bCs/>
+              </w:rPr>
+            </w:pPr>
           </w:p>
         </w:tc>
       </w:tr>
@@ -3958,7 +4846,7 @@
         </w:trPr>
         <w:tc>
           <w:tcPr>
-            <w:tcW w:w="4751" w:type="dxa"/>
+            <w:tcW w:w="2434" w:type="dxa"/>
             <w:vMerge w:val="restart"/>
           </w:tcPr>
           <w:p>
@@ -3990,7 +4878,7 @@
         </w:tc>
         <w:tc>
           <w:tcPr>
-            <w:tcW w:w="4743" w:type="dxa"/>
+            <w:tcW w:w="2740" w:type="dxa"/>
           </w:tcPr>
           <w:p>
             <w:pPr>
@@ -4016,6 +4904,24 @@
             </w:pPr>
             <w:r>
               <w:t>Chứa các hàm tính toán</w:t>
+            </w:r>
+          </w:p>
+        </w:tc>
+        <w:tc>
+          <w:tcPr>
+            <w:tcW w:w="4951" w:type="dxa"/>
+          </w:tcPr>
+          <w:p>
+            <w:r>
+              <w:t xml:space="preserve">. </w:t>
+            </w:r>
+            <w:proofErr w:type="gramStart"/>
+            <w:r>
+              <w:t>calVehicle(</w:t>
+            </w:r>
+            <w:proofErr w:type="gramEnd"/>
+            <w:r>
+              <w:t>): tính toán xe đang gửi</w:t>
             </w:r>
           </w:p>
         </w:tc>
@@ -4026,7 +4932,7 @@
         </w:trPr>
         <w:tc>
           <w:tcPr>
-            <w:tcW w:w="4751" w:type="dxa"/>
+            <w:tcW w:w="2434" w:type="dxa"/>
             <w:vMerge/>
           </w:tcPr>
           <w:p>
@@ -4042,7 +4948,7 @@
         </w:tc>
         <w:tc>
           <w:tcPr>
-            <w:tcW w:w="4743" w:type="dxa"/>
+            <w:tcW w:w="2740" w:type="dxa"/>
           </w:tcPr>
           <w:p>
             <w:pPr>
@@ -4068,6 +4974,42 @@
             </w:pPr>
             <w:r>
               <w:t>Chứa các hàm xử lí số</w:t>
+            </w:r>
+          </w:p>
+        </w:tc>
+        <w:tc>
+          <w:tcPr>
+            <w:tcW w:w="4951" w:type="dxa"/>
+          </w:tcPr>
+          <w:p>
+            <w:r>
+              <w:t xml:space="preserve">. </w:t>
+            </w:r>
+            <w:proofErr w:type="gramStart"/>
+            <w:r>
+              <w:t>randomMKH(</w:t>
+            </w:r>
+            <w:proofErr w:type="gramEnd"/>
+            <w:r>
+              <w:t>): sinh ngẫu nhiên mã khách hàng</w:t>
+            </w:r>
+          </w:p>
+          <w:p>
+            <w:r>
+              <w:t xml:space="preserve">. </w:t>
+            </w:r>
+            <w:proofErr w:type="gramStart"/>
+            <w:r>
+              <w:t>randomMHD(</w:t>
+            </w:r>
+            <w:proofErr w:type="gramEnd"/>
+            <w:r>
+              <w:t xml:space="preserve">): </w:t>
+            </w:r>
+            <w:bookmarkStart w:id="0" w:name="_GoBack"/>
+            <w:bookmarkEnd w:id="0"/>
+            <w:r>
+              <w:t>sinh ngẫu nhiên mã hợp đồng</w:t>
             </w:r>
           </w:p>
         </w:tc>
@@ -4077,8 +5019,6 @@
       <w:pPr>
         <w:spacing w:after="160" w:line="259" w:lineRule="auto"/>
       </w:pPr>
-      <w:bookmarkStart w:id="0" w:name="_GoBack"/>
-      <w:bookmarkEnd w:id="0"/>
     </w:p>
     <w:p>
       <w:pPr>
@@ -4098,13 +5038,215 @@
           <w:b/>
           <w:bCs/>
         </w:rPr>
+        <w:t xml:space="preserve">Tính </w:t>
+      </w:r>
+      <w:r>
+        <w:rPr>
+          <w:b/>
+          <w:bCs/>
+        </w:rPr>
+        <w:t>Kế thừa</w:t>
+      </w:r>
+    </w:p>
+    <w:p>
+      <w:pPr>
+        <w:pStyle w:val="ListParagraph"/>
+        <w:spacing w:after="160" w:line="259" w:lineRule="auto"/>
+        <w:ind w:left="1080"/>
+      </w:pPr>
+      <w:r>
+        <w:t xml:space="preserve">Lớp Khachhang kế thừa </w:t>
+      </w:r>
+      <w:r>
+        <w:t>Human.</w:t>
+      </w:r>
+    </w:p>
+    <w:p>
+      <w:pPr>
+        <w:pStyle w:val="ListParagraph"/>
+        <w:spacing w:after="160" w:line="259" w:lineRule="auto"/>
+        <w:ind w:left="1080"/>
+      </w:pPr>
+      <w:r>
+        <w:t>Lớp Xecon và Xetai kế thừa Vehicle</w:t>
+      </w:r>
+    </w:p>
+    <w:p>
+      <w:pPr>
+        <w:pStyle w:val="ListParagraph"/>
+        <w:spacing w:after="160" w:line="259" w:lineRule="auto"/>
+        <w:ind w:left="1080"/>
+      </w:pPr>
+      <w:r>
+        <w:t>Lớp Dashboard, Dialog kế thừa Window</w:t>
+      </w:r>
+    </w:p>
+    <w:p>
+      <w:pPr>
+        <w:pStyle w:val="ListParagraph"/>
+        <w:spacing w:after="160" w:line="259" w:lineRule="auto"/>
+        <w:ind w:left="1080"/>
+      </w:pPr>
+      <w:r>
+        <w:t>Lớp Dashboard triển khai giao diện Erasable và StartFrame</w:t>
+      </w:r>
+    </w:p>
+    <w:p>
+      <w:pPr>
+        <w:pStyle w:val="ListParagraph"/>
+        <w:spacing w:after="160" w:line="259" w:lineRule="auto"/>
+        <w:ind w:left="1080"/>
+      </w:pPr>
+    </w:p>
+    <w:p>
+      <w:pPr>
+        <w:pStyle w:val="ListParagraph"/>
+        <w:numPr>
+          <w:ilvl w:val="2"/>
+          <w:numId w:val="4"/>
+        </w:numPr>
+        <w:spacing w:after="160" w:line="259" w:lineRule="auto"/>
+        <w:rPr>
+          <w:b/>
+          <w:bCs/>
+        </w:rPr>
+      </w:pPr>
+      <w:r>
+        <w:rPr>
+          <w:b/>
+          <w:bCs/>
+        </w:rPr>
+        <w:t xml:space="preserve">Tính </w:t>
+      </w:r>
+      <w:r>
+        <w:rPr>
+          <w:b/>
+          <w:bCs/>
+        </w:rPr>
+        <w:t>Đa hình</w:t>
+      </w:r>
+    </w:p>
+    <w:p>
+      <w:pPr>
+        <w:pStyle w:val="ListParagraph"/>
+        <w:spacing w:after="160" w:line="259" w:lineRule="auto"/>
+        <w:ind w:left="1080"/>
+      </w:pPr>
+      <w:r>
+        <w:t>Xetai và Xecon có các phương thức tính tổng tiền gửi khác nhau.</w:t>
+      </w:r>
+    </w:p>
+    <w:p>
+      <w:pPr>
+        <w:pStyle w:val="ListParagraph"/>
+        <w:spacing w:after="160" w:line="259" w:lineRule="auto"/>
+        <w:ind w:left="1080"/>
+      </w:pPr>
+    </w:p>
+    <w:p>
+      <w:pPr>
+        <w:pStyle w:val="ListParagraph"/>
+        <w:numPr>
+          <w:ilvl w:val="2"/>
+          <w:numId w:val="4"/>
+        </w:numPr>
+        <w:spacing w:after="160" w:line="259" w:lineRule="auto"/>
+        <w:rPr>
+          <w:b/>
+          <w:bCs/>
+        </w:rPr>
+      </w:pPr>
+      <w:r>
+        <w:rPr>
+          <w:b/>
+          <w:bCs/>
+        </w:rPr>
+        <w:t>Tính trừu tượng</w:t>
+      </w:r>
+    </w:p>
+    <w:p>
+      <w:pPr>
+        <w:pStyle w:val="ListParagraph"/>
+        <w:spacing w:after="160" w:line="259" w:lineRule="auto"/>
+        <w:ind w:left="1080"/>
+      </w:pPr>
+      <w:r>
+        <w:t>Lớp Window là một trừu tượng thể hiện cách xây dựng một cửa sổ chương trình.</w:t>
+      </w:r>
+    </w:p>
+    <w:p>
+      <w:pPr>
+        <w:pStyle w:val="ListParagraph"/>
+        <w:spacing w:after="160" w:line="259" w:lineRule="auto"/>
+        <w:ind w:left="1080"/>
+      </w:pPr>
+    </w:p>
+    <w:p>
+      <w:pPr>
+        <w:pStyle w:val="ListParagraph"/>
+        <w:numPr>
+          <w:ilvl w:val="2"/>
+          <w:numId w:val="4"/>
+        </w:numPr>
+        <w:spacing w:after="160" w:line="259" w:lineRule="auto"/>
+        <w:rPr>
+          <w:b/>
+          <w:bCs/>
+        </w:rPr>
+      </w:pPr>
+      <w:r>
+        <w:rPr>
+          <w:b/>
+          <w:bCs/>
+        </w:rPr>
         <w:t>Giao diện chương trình</w:t>
       </w:r>
     </w:p>
     <w:p>
       <w:pPr>
         <w:spacing w:after="160" w:line="259" w:lineRule="auto"/>
-      </w:pPr>
+        <w:jc w:val="center"/>
+      </w:pPr>
+      <w:r>
+        <w:rPr>
+          <w:noProof/>
+        </w:rPr>
+        <w:drawing>
+          <wp:inline distT="0" distB="0" distL="0" distR="0" wp14:anchorId="3924AA3C" wp14:editId="5DA19E1F">
+            <wp:extent cx="5304458" cy="2982951"/>
+            <wp:effectExtent l="0" t="0" r="0" b="8255"/>
+            <wp:docPr id="12" name="Picture 12"/>
+            <wp:cNvGraphicFramePr>
+              <a:graphicFrameLocks xmlns:a="http://schemas.openxmlformats.org/drawingml/2006/main" noChangeAspect="1"/>
+            </wp:cNvGraphicFramePr>
+            <a:graphic xmlns:a="http://schemas.openxmlformats.org/drawingml/2006/main">
+              <a:graphicData uri="http://schemas.openxmlformats.org/drawingml/2006/picture">
+                <pic:pic xmlns:pic="http://schemas.openxmlformats.org/drawingml/2006/picture">
+                  <pic:nvPicPr>
+                    <pic:cNvPr id="1" name=""/>
+                    <pic:cNvPicPr/>
+                  </pic:nvPicPr>
+                  <pic:blipFill>
+                    <a:blip r:embed="rId19"/>
+                    <a:stretch>
+                      <a:fillRect/>
+                    </a:stretch>
+                  </pic:blipFill>
+                  <pic:spPr>
+                    <a:xfrm>
+                      <a:off x="0" y="0"/>
+                      <a:ext cx="5309793" cy="2985951"/>
+                    </a:xfrm>
+                    <a:prstGeom prst="rect">
+                      <a:avLst/>
+                    </a:prstGeom>
+                  </pic:spPr>
+                </pic:pic>
+              </a:graphicData>
+            </a:graphic>
+          </wp:inline>
+        </w:drawing>
+      </w:r>
     </w:p>
     <w:p>
       <w:pPr>
@@ -4114,7 +5256,7 @@
     </w:p>
     <w:sectPr>
       <w:pgSz w:w="11906" w:h="16838"/>
-      <w:pgMar w:top="1021" w:right="1021" w:bottom="1021" w:left="1021" w:header="709" w:footer="709" w:gutter="0"/>
+      <w:pgMar w:top="851" w:right="851" w:bottom="851" w:left="851" w:header="709" w:footer="709" w:gutter="0"/>
       <w:pgBorders w:display="firstPage">
         <w:top w:val="thinThickThinMediumGap" w:sz="24" w:space="1" w:color="auto"/>
         <w:left w:val="thinThickThinMediumGap" w:sz="24" w:space="4" w:color="auto"/>
@@ -6075,7 +7217,7 @@
 </file>
 
 <file path=customXml/itemProps1.xml><?xml version="1.0" encoding="utf-8"?>
-<ds:datastoreItem xmlns:ds="http://schemas.openxmlformats.org/officeDocument/2006/customXml" ds:itemID="{9325F1A4-6970-4762-B31F-680D92B1219E}">
+<ds:datastoreItem xmlns:ds="http://schemas.openxmlformats.org/officeDocument/2006/customXml" ds:itemID="{7DC0E72C-CB46-4C9F-AA14-15937B8551AB}">
   <ds:schemaRefs>
     <ds:schemaRef ds:uri="http://schemas.openxmlformats.org/officeDocument/2006/bibliography"/>
   </ds:schemaRefs>

</xml_diff>

<commit_message>
Tái cấu trúc 22/11 8:46 AM
</commit_message>
<xml_diff>
--- a/eclipse_code/Quanlikhobai/doc/BTL nhom 13.docx
+++ b/eclipse_code/Quanlikhobai/doc/BTL nhom 13.docx
@@ -1506,6 +1506,17 @@
     </w:p>
     <w:p>
       <w:pPr>
+        <w:spacing w:line="276" w:lineRule="auto"/>
+        <w:rPr>
+          <w:b/>
+          <w:bCs/>
+          <w:sz w:val="28"/>
+          <w:szCs w:val="24"/>
+        </w:rPr>
+      </w:pPr>
+    </w:p>
+    <w:p>
+      <w:pPr>
         <w:pStyle w:val="ListParagraph"/>
         <w:numPr>
           <w:ilvl w:val="0"/>
@@ -1526,6 +1537,7 @@
           <w:sz w:val="28"/>
           <w:szCs w:val="24"/>
         </w:rPr>
+        <w:lastRenderedPageBreak/>
         <w:t>Giới thiệu bài toán</w:t>
       </w:r>
     </w:p>
@@ -1551,7 +1563,6 @@
           <w:sz w:val="28"/>
           <w:szCs w:val="24"/>
         </w:rPr>
-        <w:lastRenderedPageBreak/>
         <w:t>Giới thiệu chung</w:t>
       </w:r>
     </w:p>
@@ -2593,6 +2604,9 @@
       </w:pPr>
       <w:r>
         <w:t>Tác nhân duy nhất: Quản lí</w:t>
+      </w:r>
+      <w:r>
+        <w:t>, Khách hàng</w:t>
       </w:r>
     </w:p>
     <w:p>
@@ -3065,13 +3079,8 @@
               <w:lastRenderedPageBreak/>
               <w:t xml:space="preserve">. </w:t>
             </w:r>
-            <w:proofErr w:type="gramStart"/>
-            <w:r>
-              <w:t>refreshTable(</w:t>
-            </w:r>
-            <w:proofErr w:type="gramEnd"/>
-            <w:r>
-              <w:t xml:space="preserve">): </w:t>
+            <w:r>
+              <w:t xml:space="preserve">refreshTable(): </w:t>
             </w:r>
             <w:r>
               <w:t xml:space="preserve">gửi yêu cầu đến </w:t>
@@ -3088,15 +3097,7 @@
           </w:p>
           <w:p>
             <w:r>
-              <w:t xml:space="preserve">. </w:t>
-            </w:r>
-            <w:proofErr w:type="gramStart"/>
-            <w:r>
-              <w:t>selectRow(</w:t>
-            </w:r>
-            <w:proofErr w:type="gramEnd"/>
-            <w:r>
-              <w:t>): gửi yêu cầu đến csdl</w:t>
+              <w:t>. selectRow(): gửi yêu cầu đến csdl</w:t>
             </w:r>
             <w:r>
               <w:t xml:space="preserve"> FrameRender().selectRow()</w:t>
@@ -3160,28 +3161,12 @@
               <w:t>. insertHopDong</w:t>
             </w:r>
             <w:r>
-              <w:t xml:space="preserve">: gửi yêu cầu đến </w:t>
-            </w:r>
-            <w:proofErr w:type="gramStart"/>
-            <w:r>
-              <w:t>ModifiedQuery(</w:t>
-            </w:r>
-            <w:proofErr w:type="gramEnd"/>
-            <w:r>
-              <w:t>).insertHopDong</w:t>
-            </w:r>
-          </w:p>
-          <w:p>
-            <w:r>
-              <w:t xml:space="preserve">. </w:t>
-            </w:r>
-            <w:proofErr w:type="gramStart"/>
-            <w:r>
-              <w:t>deleteHopDong(</w:t>
-            </w:r>
-            <w:proofErr w:type="gramEnd"/>
-            <w:r>
-              <w:t>): gửi yêu cầu đến</w:t>
+              <w:t>: gửi yêu cầu đến ModifiedQuery().insertHopDong</w:t>
+            </w:r>
+          </w:p>
+          <w:p>
+            <w:r>
+              <w:t>. deleteHopDong(): gửi yêu cầu đến</w:t>
             </w:r>
             <w:r>
               <w:t xml:space="preserve"> ModifiedQuery().deleteHopDong</w:t>
@@ -3189,32 +3174,16 @@
           </w:p>
           <w:p>
             <w:r>
-              <w:t>. updateHopDong: gửi yêu cầu đến ModifiedQuery(</w:t>
-            </w:r>
-            <w:proofErr w:type="gramStart"/>
-            <w:r>
-              <w:t>).updateHopDong</w:t>
-            </w:r>
-            <w:proofErr w:type="gramEnd"/>
+              <w:t>. updateHopDong: gửi yêu cầu đến ModifiedQuery().updateHopDong()</w:t>
+            </w:r>
+          </w:p>
+          <w:p>
+            <w:r>
+              <w:t>. tcx_bsDeleteIsEmpty</w:t>
+            </w:r>
             <w:r>
               <w:t>()</w:t>
             </w:r>
-          </w:p>
-          <w:p>
-            <w:r>
-              <w:t>. tcx_</w:t>
-            </w:r>
-            <w:proofErr w:type="gramStart"/>
-            <w:r>
-              <w:t>bsDeleteIsEmpty</w:t>
-            </w:r>
-            <w:r>
-              <w:t>(</w:t>
-            </w:r>
-            <w:proofErr w:type="gramEnd"/>
-            <w:r>
-              <w:t>)</w:t>
-            </w:r>
             <w:r>
               <w:t>: kiểm tra xem có trường nào trống thoả mãn việc nhấn nút Xoá HD</w:t>
             </w:r>
@@ -3224,18 +3193,10 @@
               <w:t>.</w:t>
             </w:r>
             <w:r>
-              <w:t xml:space="preserve"> </w:t>
-            </w:r>
-            <w:proofErr w:type="gramStart"/>
-            <w:r>
-              <w:t>nineElementIsEmpty</w:t>
-            </w:r>
-            <w:r>
-              <w:t>(</w:t>
-            </w:r>
-            <w:proofErr w:type="gramEnd"/>
-            <w:r>
-              <w:t>)</w:t>
+              <w:t xml:space="preserve"> nineElementIsEmpty</w:t>
+            </w:r>
+            <w:r>
+              <w:t>()</w:t>
             </w:r>
             <w:r>
               <w:t>: 9 yếu tố bắt buộc bị thiếu</w:t>
@@ -3296,80 +3257,32 @@
           </w:tcPr>
           <w:p>
             <w:r>
-              <w:t xml:space="preserve">. </w:t>
-            </w:r>
-            <w:proofErr w:type="gramStart"/>
-            <w:r>
-              <w:t>tenChuXeSearchResult(</w:t>
-            </w:r>
-            <w:proofErr w:type="gramEnd"/>
-            <w:r>
-              <w:t>): gọi đến SearchQuery().tenChuXeSearchResult()</w:t>
-            </w:r>
-          </w:p>
-          <w:p>
-            <w:r>
-              <w:t xml:space="preserve">. </w:t>
-            </w:r>
-            <w:proofErr w:type="gramStart"/>
-            <w:r>
-              <w:t>bienSoSearchResult(</w:t>
-            </w:r>
-            <w:proofErr w:type="gramEnd"/>
-            <w:r>
-              <w:t>): gọi đến SearchQuery().bienSoSearchResult()</w:t>
-            </w:r>
-          </w:p>
-          <w:p>
-            <w:r>
-              <w:t xml:space="preserve">. </w:t>
-            </w:r>
-            <w:proofErr w:type="gramStart"/>
-            <w:r>
-              <w:t>loaiXeSearchResult(</w:t>
-            </w:r>
-            <w:proofErr w:type="gramEnd"/>
-            <w:r>
-              <w:t>): gọi đến</w:t>
-            </w:r>
-          </w:p>
-          <w:p>
-            <w:r>
-              <w:t>SearchQuery(</w:t>
-            </w:r>
-            <w:proofErr w:type="gramStart"/>
-            <w:r>
-              <w:t>).loaiXeSearchResult</w:t>
-            </w:r>
-            <w:proofErr w:type="gramEnd"/>
-            <w:r>
-              <w:t>()</w:t>
-            </w:r>
-          </w:p>
-          <w:p>
-            <w:r>
-              <w:t xml:space="preserve">. </w:t>
-            </w:r>
-            <w:proofErr w:type="gramStart"/>
-            <w:r>
-              <w:t>searchIsEmpty(</w:t>
-            </w:r>
-            <w:proofErr w:type="gramEnd"/>
-            <w:r>
-              <w:t>): kiểm tra xem trường tìm kiếm có bị trống?</w:t>
-            </w:r>
-          </w:p>
-          <w:p>
-            <w:r>
-              <w:t xml:space="preserve">. </w:t>
-            </w:r>
-            <w:proofErr w:type="gramStart"/>
-            <w:r>
-              <w:t>checkBoxChecked(</w:t>
-            </w:r>
-            <w:proofErr w:type="gramEnd"/>
-            <w:r>
-              <w:t xml:space="preserve">): kiểm tra xem checkbox kiểm tra </w:t>
+              <w:t>. tenChuXeSearchResult(): gọi đến SearchQuery().tenChuXeSearchResult()</w:t>
+            </w:r>
+          </w:p>
+          <w:p>
+            <w:r>
+              <w:t>. bienSoSearchResult(): gọi đến SearchQuery().bienSoSearchResult()</w:t>
+            </w:r>
+          </w:p>
+          <w:p>
+            <w:r>
+              <w:t>. loaiXeSearchResult(): gọi đến</w:t>
+            </w:r>
+          </w:p>
+          <w:p>
+            <w:r>
+              <w:t>SearchQuery().loaiXeSearchResult()</w:t>
+            </w:r>
+          </w:p>
+          <w:p>
+            <w:r>
+              <w:t>. searchIsEmpty(): kiểm tra xem trường tìm kiếm có bị trống?</w:t>
+            </w:r>
+          </w:p>
+          <w:p>
+            <w:r>
+              <w:t xml:space="preserve">. checkBoxChecked(): kiểm tra xem checkbox kiểm tra </w:t>
             </w:r>
             <w:r>
               <w:t xml:space="preserve">&gt; </w:t>
@@ -3403,7 +3316,6 @@
                 <w:bCs/>
               </w:rPr>
             </w:pPr>
-            <w:proofErr w:type="gramStart"/>
             <w:r>
               <w:rPr>
                 <w:b/>
@@ -3411,7 +3323,6 @@
               </w:rPr>
               <w:t>database.connect</w:t>
             </w:r>
-            <w:proofErr w:type="gramEnd"/>
           </w:p>
           <w:p>
             <w:pPr>
@@ -3460,28 +3371,12 @@
           </w:tcPr>
           <w:p>
             <w:r>
-              <w:t xml:space="preserve">. </w:t>
-            </w:r>
-            <w:proofErr w:type="gramStart"/>
-            <w:r>
-              <w:t>getConnection(</w:t>
-            </w:r>
-            <w:proofErr w:type="gramEnd"/>
-            <w:r>
-              <w:t>): lấy kết nối từ conn</w:t>
-            </w:r>
-          </w:p>
-          <w:p>
-            <w:r>
-              <w:t xml:space="preserve">. </w:t>
-            </w:r>
-            <w:proofErr w:type="gramStart"/>
-            <w:r>
-              <w:t>getInstance(</w:t>
-            </w:r>
-            <w:proofErr w:type="gramEnd"/>
-            <w:r>
-              <w:t>): khởi tạo lười biếng</w:t>
+              <w:t>. getConnection(): lấy kết nối từ conn</w:t>
+            </w:r>
+          </w:p>
+          <w:p>
+            <w:r>
+              <w:t>. getInstance(): khởi tạo lười biếng</w:t>
             </w:r>
           </w:p>
         </w:tc>
@@ -3504,7 +3399,6 @@
                 <w:bCs/>
               </w:rPr>
             </w:pPr>
-            <w:proofErr w:type="gramStart"/>
             <w:r>
               <w:rPr>
                 <w:b/>
@@ -3512,7 +3406,6 @@
               </w:rPr>
               <w:t>database.processing</w:t>
             </w:r>
-            <w:proofErr w:type="gramEnd"/>
           </w:p>
           <w:p>
             <w:pPr>
@@ -3561,54 +3454,22 @@
           </w:tcPr>
           <w:p>
             <w:r>
-              <w:t xml:space="preserve">. </w:t>
-            </w:r>
-            <w:proofErr w:type="gramStart"/>
-            <w:r>
-              <w:t>refreshTable(</w:t>
-            </w:r>
-            <w:proofErr w:type="gramEnd"/>
-            <w:r>
-              <w:t>): làm mới bảng tóm tắt</w:t>
-            </w:r>
-          </w:p>
-          <w:p>
-            <w:r>
-              <w:t xml:space="preserve">. </w:t>
-            </w:r>
-            <w:proofErr w:type="gramStart"/>
-            <w:r>
-              <w:t>selectRow(</w:t>
-            </w:r>
-            <w:proofErr w:type="gramEnd"/>
-            <w:r>
-              <w:t>): kiểm tra xem dữ liệu được chọn của mỗi hàng trên bảng là gì sau đó trích xuất vào Text Field</w:t>
-            </w:r>
-          </w:p>
-          <w:p>
-            <w:r>
-              <w:t xml:space="preserve">. </w:t>
-            </w:r>
-            <w:proofErr w:type="gramStart"/>
-            <w:r>
-              <w:t>duplicateBienSo(</w:t>
-            </w:r>
-            <w:proofErr w:type="gramEnd"/>
-            <w:r>
-              <w:t>): kiểm tra xem biển số có bị trùng lặp hay không</w:t>
-            </w:r>
-          </w:p>
-          <w:p>
-            <w:r>
-              <w:t xml:space="preserve">. </w:t>
-            </w:r>
-            <w:proofErr w:type="gramStart"/>
-            <w:r>
-              <w:t>sumVehicle(</w:t>
-            </w:r>
-            <w:proofErr w:type="gramEnd"/>
-            <w:r>
-              <w:t>): đếm xem có bao nhiêu xe đang được gửi</w:t>
+              <w:t>. refreshTable(): làm mới bảng tóm tắt</w:t>
+            </w:r>
+          </w:p>
+          <w:p>
+            <w:r>
+              <w:t>. selectRow(): kiểm tra xem dữ liệu được chọn của mỗi hàng trên bảng là gì sau đó trích xuất vào Text Field</w:t>
+            </w:r>
+          </w:p>
+          <w:p>
+            <w:r>
+              <w:t>. duplicateBienSo(): kiểm tra xem biển số có bị trùng lặp hay không</w:t>
+            </w:r>
+          </w:p>
+          <w:p>
+            <w:r>
+              <w:t>. sumVehicle(): đếm xem có bao nhiêu xe đang được gửi</w:t>
             </w:r>
           </w:p>
         </w:tc>
@@ -3666,41 +3527,17 @@
           </w:tcPr>
           <w:p>
             <w:r>
-              <w:t xml:space="preserve">. </w:t>
-            </w:r>
-            <w:proofErr w:type="gramStart"/>
-            <w:r>
-              <w:t>insertHopDong(</w:t>
-            </w:r>
-            <w:proofErr w:type="gramEnd"/>
-            <w:r>
-              <w:t>): truy vấn và kết xuất dữ liệu để thêm hợp đồng</w:t>
-            </w:r>
-          </w:p>
-          <w:p>
-            <w:r>
-              <w:t xml:space="preserve">. </w:t>
-            </w:r>
-            <w:proofErr w:type="gramStart"/>
-            <w:r>
-              <w:t>deleteHopDong(</w:t>
-            </w:r>
-            <w:proofErr w:type="gramEnd"/>
-            <w:r>
-              <w:t>): truy vấn và kết xuất dữ liệu để xoá hợp đồng</w:t>
-            </w:r>
-          </w:p>
-          <w:p>
-            <w:r>
-              <w:t xml:space="preserve">. </w:t>
-            </w:r>
-            <w:proofErr w:type="gramStart"/>
-            <w:r>
-              <w:t>updateHopDong(</w:t>
-            </w:r>
-            <w:proofErr w:type="gramEnd"/>
-            <w:r>
-              <w:t>):truy vấn và kết xuất dữ liệu để sửa hợp đồng</w:t>
+              <w:t>. insertHopDong(): truy vấn và kết xuất dữ liệu để thêm hợp đồng</w:t>
+            </w:r>
+          </w:p>
+          <w:p>
+            <w:r>
+              <w:t>. deleteHopDong(): truy vấn và kết xuất dữ liệu để xoá hợp đồng</w:t>
+            </w:r>
+          </w:p>
+          <w:p>
+            <w:r>
+              <w:t>. updateHopDong():truy vấn và kết xuất dữ liệu để sửa hợp đồng</w:t>
             </w:r>
           </w:p>
         </w:tc>
@@ -3758,41 +3595,17 @@
           </w:tcPr>
           <w:p>
             <w:r>
-              <w:t xml:space="preserve">. </w:t>
-            </w:r>
-            <w:proofErr w:type="gramStart"/>
-            <w:r>
-              <w:t>tenChuXeSearchResult(</w:t>
-            </w:r>
-            <w:proofErr w:type="gramEnd"/>
-            <w:r>
-              <w:t>): truy vấn tìm kiếm chủ xe</w:t>
-            </w:r>
-          </w:p>
-          <w:p>
-            <w:r>
-              <w:t xml:space="preserve">. </w:t>
-            </w:r>
-            <w:proofErr w:type="gramStart"/>
-            <w:r>
-              <w:t>bienSoSearchResult(</w:t>
-            </w:r>
-            <w:proofErr w:type="gramEnd"/>
-            <w:r>
-              <w:t>): truy vấn tìm kiếm biển số</w:t>
-            </w:r>
-          </w:p>
-          <w:p>
-            <w:r>
-              <w:t xml:space="preserve">. </w:t>
-            </w:r>
-            <w:proofErr w:type="gramStart"/>
-            <w:r>
-              <w:t>loaiXeSearchResult(</w:t>
-            </w:r>
-            <w:proofErr w:type="gramEnd"/>
-            <w:r>
-              <w:t>): truy vấn tìm kiếm loại xe</w:t>
+              <w:t>. tenChuXeSearchResult(): truy vấn tìm kiếm chủ xe</w:t>
+            </w:r>
+          </w:p>
+          <w:p>
+            <w:r>
+              <w:t>. bienSoSearchResult(): truy vấn tìm kiếm biển số</w:t>
+            </w:r>
+          </w:p>
+          <w:p>
+            <w:r>
+              <w:t>. loaiXeSearchResult(): truy vấn tìm kiếm loại xe</w:t>
             </w:r>
           </w:p>
         </w:tc>
@@ -3814,7 +3627,6 @@
                 <w:bCs/>
               </w:rPr>
             </w:pPr>
-            <w:proofErr w:type="gramStart"/>
             <w:r>
               <w:rPr>
                 <w:b/>
@@ -3822,7 +3634,6 @@
               </w:rPr>
               <w:t>entity.contract</w:t>
             </w:r>
-            <w:proofErr w:type="gramEnd"/>
           </w:p>
           <w:p>
             <w:pPr>
@@ -4052,7 +3863,6 @@
                 <w:bCs/>
               </w:rPr>
             </w:pPr>
-            <w:proofErr w:type="gramStart"/>
             <w:r>
               <w:rPr>
                 <w:b/>
@@ -4060,7 +3870,6 @@
               </w:rPr>
               <w:t>entity.vehicle</w:t>
             </w:r>
-            <w:proofErr w:type="gramEnd"/>
           </w:p>
           <w:p>
             <w:pPr>
@@ -4109,15 +3918,7 @@
           </w:tcPr>
           <w:p>
             <w:r>
-              <w:t xml:space="preserve">. </w:t>
-            </w:r>
-            <w:proofErr w:type="gramStart"/>
-            <w:r>
-              <w:t>tinhTongTienGui(</w:t>
-            </w:r>
-            <w:proofErr w:type="gramEnd"/>
-            <w:r>
-              <w:t>): phương thức trừu tượng tính toán tiền gửi xe</w:t>
+              <w:t>. tinhTongTienGui(): phương thức trừu tượng tính toán tiền gửi xe</w:t>
             </w:r>
           </w:p>
         </w:tc>
@@ -4187,15 +3988,7 @@
               </w:rPr>
             </w:pPr>
             <w:r>
-              <w:t xml:space="preserve">. </w:t>
-            </w:r>
-            <w:proofErr w:type="gramStart"/>
-            <w:r>
-              <w:t>tinhTongTienGui(</w:t>
-            </w:r>
-            <w:proofErr w:type="gramEnd"/>
-            <w:r>
-              <w:t xml:space="preserve">): </w:t>
+              <w:t xml:space="preserve">. tinhTongTienGui(): </w:t>
             </w:r>
             <w:r>
               <w:t>ghi đè</w:t>
@@ -4268,15 +4061,7 @@
               </w:rPr>
             </w:pPr>
             <w:r>
-              <w:t xml:space="preserve">. </w:t>
-            </w:r>
-            <w:proofErr w:type="gramStart"/>
-            <w:r>
-              <w:t>tinhTongTienGui(</w:t>
-            </w:r>
-            <w:proofErr w:type="gramEnd"/>
-            <w:r>
-              <w:t xml:space="preserve">): </w:t>
+              <w:t xml:space="preserve">. tinhTongTienGui(): </w:t>
             </w:r>
             <w:r>
               <w:t>ghi đè</w:t>
@@ -4361,15 +4146,7 @@
               <w:jc w:val="both"/>
             </w:pPr>
             <w:r>
-              <w:t xml:space="preserve">. </w:t>
-            </w:r>
-            <w:proofErr w:type="gramStart"/>
-            <w:r>
-              <w:t>removeField(</w:t>
-            </w:r>
-            <w:proofErr w:type="gramEnd"/>
-            <w:r>
-              <w:t>)</w:t>
+              <w:t>. removeField()</w:t>
             </w:r>
             <w:r>
               <w:t>: tự xoá toàn bộ trường đã điền</w:t>
@@ -4434,15 +4211,7 @@
           </w:tcPr>
           <w:p>
             <w:r>
-              <w:t xml:space="preserve">. </w:t>
-            </w:r>
-            <w:proofErr w:type="gramStart"/>
-            <w:r>
-              <w:t>startFrame(</w:t>
-            </w:r>
-            <w:proofErr w:type="gramEnd"/>
-            <w:r>
-              <w:t>): khởi động form</w:t>
+              <w:t>. startFrame(): khởi động form</w:t>
             </w:r>
           </w:p>
         </w:tc>
@@ -4465,7 +4234,6 @@
                 <w:bCs/>
               </w:rPr>
             </w:pPr>
-            <w:proofErr w:type="gramStart"/>
             <w:r>
               <w:rPr>
                 <w:b/>
@@ -4473,7 +4241,6 @@
               </w:rPr>
               <w:t>gui.form</w:t>
             </w:r>
-            <w:proofErr w:type="gramEnd"/>
           </w:p>
           <w:p>
             <w:pPr>
@@ -4526,38 +4293,19 @@
               <w:jc w:val="both"/>
             </w:pPr>
             <w:r>
-              <w:t xml:space="preserve">. </w:t>
-            </w:r>
-            <w:proofErr w:type="gramStart"/>
-            <w:r>
-              <w:t>removeField(</w:t>
-            </w:r>
-            <w:proofErr w:type="gramEnd"/>
-            <w:r>
-              <w:t>)</w:t>
-            </w:r>
-            <w:r>
-              <w:t xml:space="preserve">: </w:t>
-            </w:r>
-            <w:r>
-              <w:t>ghi đè</w:t>
-            </w:r>
-          </w:p>
-          <w:p>
-            <w:pPr>
-              <w:spacing w:line="276" w:lineRule="auto"/>
-              <w:jc w:val="both"/>
-            </w:pPr>
-            <w:r>
-              <w:t xml:space="preserve">. </w:t>
-            </w:r>
-            <w:proofErr w:type="gramStart"/>
-            <w:r>
-              <w:t>startFrame(</w:t>
-            </w:r>
-            <w:proofErr w:type="gramEnd"/>
-            <w:r>
-              <w:t>): ghi đè</w:t>
+              <w:t>. removeField()</w:t>
+            </w:r>
+            <w:r>
+              <w:t>: ghi đè</w:t>
+            </w:r>
+          </w:p>
+          <w:p>
+            <w:pPr>
+              <w:spacing w:line="276" w:lineRule="auto"/>
+              <w:jc w:val="both"/>
+            </w:pPr>
+            <w:r>
+              <w:t>. startFrame(): ghi đè</w:t>
             </w:r>
           </w:p>
           <w:p>
@@ -4629,145 +4377,57 @@
           </w:tcPr>
           <w:p>
             <w:r>
-              <w:t xml:space="preserve">. </w:t>
-            </w:r>
-            <w:proofErr w:type="gramStart"/>
-            <w:r>
-              <w:t>databaseError(</w:t>
-            </w:r>
-            <w:proofErr w:type="gramEnd"/>
-            <w:r>
-              <w:t>): in ra màn hình lỗi csdl</w:t>
-            </w:r>
-          </w:p>
-          <w:p>
-            <w:r>
-              <w:t xml:space="preserve">. </w:t>
-            </w:r>
-            <w:proofErr w:type="gramStart"/>
-            <w:r>
-              <w:t>checkTrongTai(</w:t>
-            </w:r>
-            <w:proofErr w:type="gramEnd"/>
-            <w:r>
-              <w:t>): in ra màn hình lỗi không nhập trọng tải với xe tải</w:t>
-            </w:r>
-          </w:p>
-          <w:p>
-            <w:r>
-              <w:t xml:space="preserve">. </w:t>
-            </w:r>
-            <w:proofErr w:type="gramStart"/>
-            <w:r>
-              <w:t>duplicateBienSo(</w:t>
-            </w:r>
-            <w:proofErr w:type="gramEnd"/>
-            <w:r>
-              <w:t>): in ra màn hình lỗi trùng biển số</w:t>
-            </w:r>
-          </w:p>
-          <w:p>
-            <w:r>
-              <w:t xml:space="preserve">. </w:t>
-            </w:r>
-            <w:proofErr w:type="gramStart"/>
-            <w:r>
-              <w:t>emptyBlank(</w:t>
-            </w:r>
-            <w:proofErr w:type="gramEnd"/>
-            <w:r>
-              <w:t>): in ra màn hình lỗi không nhập trường bắt buộc</w:t>
-            </w:r>
-          </w:p>
-          <w:p>
-            <w:r>
-              <w:t xml:space="preserve">. </w:t>
-            </w:r>
-            <w:proofErr w:type="gramStart"/>
-            <w:r>
-              <w:t>deleteException(</w:t>
-            </w:r>
-            <w:proofErr w:type="gramEnd"/>
-            <w:r>
-              <w:t>): in ra màn hình lỗi xoá HD</w:t>
-            </w:r>
-          </w:p>
-          <w:p>
-            <w:r>
-              <w:t xml:space="preserve">. </w:t>
-            </w:r>
-            <w:proofErr w:type="gramStart"/>
-            <w:r>
-              <w:t>updateException(</w:t>
-            </w:r>
-            <w:proofErr w:type="gramEnd"/>
-            <w:r>
-              <w:t>): in ra màn hình lỗi sửa HD</w:t>
-            </w:r>
-          </w:p>
-          <w:p>
-            <w:r>
-              <w:t xml:space="preserve">. </w:t>
-            </w:r>
-            <w:proofErr w:type="gramStart"/>
-            <w:r>
-              <w:t>dataSave(</w:t>
-            </w:r>
-            <w:proofErr w:type="gramEnd"/>
-            <w:r>
-              <w:t>): in ra màn hình thông báo thêm HD thành công</w:t>
-            </w:r>
-          </w:p>
-          <w:p>
-            <w:r>
-              <w:t xml:space="preserve">. </w:t>
-            </w:r>
-            <w:proofErr w:type="gramStart"/>
-            <w:r>
-              <w:t>updateSave(</w:t>
-            </w:r>
-            <w:proofErr w:type="gramEnd"/>
-            <w:r>
-              <w:t>): in ra màn hình thông báo cập nhật HD thành công</w:t>
-            </w:r>
-          </w:p>
-          <w:p>
-            <w:r>
-              <w:t xml:space="preserve">. </w:t>
-            </w:r>
-            <w:proofErr w:type="gramStart"/>
-            <w:r>
-              <w:t>updateBienSoError(</w:t>
-            </w:r>
-            <w:proofErr w:type="gramEnd"/>
-            <w:r>
-              <w:t>): in ra màn hình thông báo không cho phép cập nhật biển số</w:t>
-            </w:r>
-          </w:p>
-          <w:p>
-            <w:r>
-              <w:t xml:space="preserve">. </w:t>
-            </w:r>
-            <w:proofErr w:type="gramStart"/>
-            <w:r>
-              <w:t>searchException(</w:t>
-            </w:r>
-            <w:proofErr w:type="gramEnd"/>
-            <w:r>
-              <w:t>): in ra màn hình lỗi tìm kiếm</w:t>
-            </w:r>
-          </w:p>
-          <w:p>
-            <w:r>
-              <w:t xml:space="preserve">. </w:t>
-            </w:r>
-            <w:proofErr w:type="gramStart"/>
-            <w:r>
-              <w:t>crash(</w:t>
-            </w:r>
-            <w:proofErr w:type="gramEnd"/>
-            <w:r>
-              <w:t>): in ra mành hình lỗi chương trình</w:t>
+              <w:t>. databaseError(): in ra màn hình lỗi csdl</w:t>
+            </w:r>
+          </w:p>
+          <w:p>
+            <w:r>
+              <w:t>. checkTrongTai(): in ra màn hình lỗi không nhập trọng tải với xe tải</w:t>
+            </w:r>
+          </w:p>
+          <w:p>
+            <w:r>
+              <w:t>. duplicateBienSo(): in ra màn hình lỗi trùng biển số</w:t>
+            </w:r>
+          </w:p>
+          <w:p>
+            <w:r>
+              <w:t>. emptyBlank(): in ra màn hình lỗi không nhập trường bắt buộc</w:t>
+            </w:r>
+          </w:p>
+          <w:p>
+            <w:r>
+              <w:t>. deleteException(): in ra màn hình lỗi xoá HD</w:t>
+            </w:r>
+          </w:p>
+          <w:p>
+            <w:r>
+              <w:t>. updateException(): in ra màn hình lỗi sửa HD</w:t>
+            </w:r>
+          </w:p>
+          <w:p>
+            <w:r>
+              <w:t>. dataSave(): in ra màn hình thông báo thêm HD thành công</w:t>
+            </w:r>
+          </w:p>
+          <w:p>
+            <w:r>
+              <w:t>. updateSave(): in ra màn hình thông báo cập nhật HD thành công</w:t>
+            </w:r>
+          </w:p>
+          <w:p>
+            <w:r>
+              <w:t>. updateBienSoError(): in ra màn hình thông báo không cho phép cập nhật biển số</w:t>
+            </w:r>
+          </w:p>
+          <w:p>
+            <w:r>
+              <w:t>. searchException(): in ra màn hình lỗi tìm kiếm</w:t>
+            </w:r>
+          </w:p>
+          <w:p>
+            <w:r>
+              <w:t>. crash(): in ra mành hình lỗi chương trình</w:t>
             </w:r>
           </w:p>
         </w:tc>
@@ -4913,15 +4573,7 @@
           </w:tcPr>
           <w:p>
             <w:r>
-              <w:t xml:space="preserve">. </w:t>
-            </w:r>
-            <w:proofErr w:type="gramStart"/>
-            <w:r>
-              <w:t>calVehicle(</w:t>
-            </w:r>
-            <w:proofErr w:type="gramEnd"/>
-            <w:r>
-              <w:t>): tính toán xe đang gửi</w:t>
+              <w:t>. calVehicle(): tính toán xe đang gửi</w:t>
             </w:r>
           </w:p>
         </w:tc>
@@ -4983,33 +4635,12 @@
           </w:tcPr>
           <w:p>
             <w:r>
-              <w:t xml:space="preserve">. </w:t>
-            </w:r>
-            <w:proofErr w:type="gramStart"/>
-            <w:r>
-              <w:t>randomMKH(</w:t>
-            </w:r>
-            <w:proofErr w:type="gramEnd"/>
-            <w:r>
-              <w:t>): sinh ngẫu nhiên mã khách hàng</w:t>
-            </w:r>
-          </w:p>
-          <w:p>
-            <w:r>
-              <w:t xml:space="preserve">. </w:t>
-            </w:r>
-            <w:proofErr w:type="gramStart"/>
-            <w:r>
-              <w:t>randomMHD(</w:t>
-            </w:r>
-            <w:proofErr w:type="gramEnd"/>
-            <w:r>
-              <w:t xml:space="preserve">): </w:t>
-            </w:r>
-            <w:bookmarkStart w:id="0" w:name="_GoBack"/>
-            <w:bookmarkEnd w:id="0"/>
-            <w:r>
-              <w:t>sinh ngẫu nhiên mã hợp đồng</w:t>
+              <w:t>. randomMKH(): sinh ngẫu nhiên mã khách hàng</w:t>
+            </w:r>
+          </w:p>
+          <w:p>
+            <w:r>
+              <w:t>. randomMHD(): sinh ngẫu nhiên mã hợp đồng</w:t>
             </w:r>
           </w:p>
         </w:tc>
@@ -5250,9 +4881,27 @@
     </w:p>
     <w:p>
       <w:pPr>
+        <w:pStyle w:val="ListParagraph"/>
+        <w:numPr>
+          <w:ilvl w:val="0"/>
+          <w:numId w:val="4"/>
+        </w:numPr>
         <w:spacing w:line="276" w:lineRule="auto"/>
         <w:jc w:val="both"/>
-      </w:pPr>
+        <w:rPr>
+          <w:b/>
+          <w:bCs/>
+        </w:rPr>
+      </w:pPr>
+      <w:r>
+        <w:rPr>
+          <w:b/>
+          <w:bCs/>
+        </w:rPr>
+        <w:t>Cơ sở dữ liệu</w:t>
+      </w:r>
+      <w:bookmarkStart w:id="0" w:name="_GoBack"/>
+      <w:bookmarkEnd w:id="0"/>
     </w:p>
     <w:sectPr>
       <w:pgSz w:w="11906" w:h="16838"/>
@@ -7217,7 +6866,7 @@
 </file>
 
 <file path=customXml/itemProps1.xml><?xml version="1.0" encoding="utf-8"?>
-<ds:datastoreItem xmlns:ds="http://schemas.openxmlformats.org/officeDocument/2006/customXml" ds:itemID="{7DC0E72C-CB46-4C9F-AA14-15937B8551AB}">
+<ds:datastoreItem xmlns:ds="http://schemas.openxmlformats.org/officeDocument/2006/customXml" ds:itemID="{01DED6B7-69C0-4B32-B314-0E99383A0EA8}">
   <ds:schemaRefs>
     <ds:schemaRef ds:uri="http://schemas.openxmlformats.org/officeDocument/2006/bibliography"/>
   </ds:schemaRefs>

</xml_diff>